<commit_message>
Ispravljene sitne permutacije u SSU dokumentima koje nisu vredne unosenja u istoriju izmena
</commit_message>
<xml_diff>
--- a/Dokumentacija/Faza2/SSU/Specifikacija scenarija upotrebe funkcionalnosti brisanja korisnika od strane administratora v1.1.docx
+++ b/Dokumentacija/Faza2/SSU/Specifikacija scenarija upotrebe funkcionalnosti brisanja korisnika od strane administratora v1.1.docx
@@ -180,161 +180,13 @@
       <w:r>
         <w:rPr>
           <w:rFonts w:ascii="Arial" w:hAnsi="Arial" w:cs="Arial"/>
-          <w:b/>
-          <w:sz w:val="48"/>
-          <w:szCs w:val="48"/>
-        </w:rPr>
-      </w:r>
-      <w:r/>
-    </w:p>
-    <w:p>
-      <w:pPr>
-        <w:jc w:val="center"/>
-      </w:pPr>
-      <w:r>
-        <w:rPr>
-          <w:b/>
-          <w:sz w:val="24"/>
-          <w:szCs w:val="24"/>
-        </w:rPr>
-        <w:t xml:space="preserve">Članovi tima</w:t>
-      </w:r>
-      <w:r>
-        <w:rPr>
-          <w:b/>
-          <w:sz w:val="24"/>
-          <w:szCs w:val="24"/>
-        </w:rPr>
-      </w:r>
-      <w:r/>
-    </w:p>
-    <w:p>
-      <w:pPr>
-        <w:jc w:val="center"/>
-      </w:pPr>
-      <w:r>
-        <w:rPr>
-          <w:b/>
-          <w:sz w:val="24"/>
-          <w:szCs w:val="24"/>
-        </w:rPr>
-        <w:t xml:space="preserve">Miloš Brković 2019/0599</w:t>
-      </w:r>
-      <w:r>
-        <w:rPr>
-          <w:b/>
-          <w:sz w:val="24"/>
-          <w:szCs w:val="24"/>
-        </w:rPr>
-      </w:r>
-      <w:r/>
-    </w:p>
-    <w:p>
-      <w:pPr>
-        <w:jc w:val="center"/>
-      </w:pPr>
-      <w:r>
-        <w:rPr>
-          <w:b/>
-          <w:sz w:val="24"/>
-          <w:szCs w:val="24"/>
-        </w:rPr>
-        <w:t xml:space="preserve">Antonija Vasiljević 2019/0501</w:t>
-      </w:r>
-      <w:r>
-        <w:rPr>
-          <w:b/>
-          <w:sz w:val="24"/>
-          <w:szCs w:val="24"/>
-        </w:rPr>
-      </w:r>
-      <w:r/>
-    </w:p>
-    <w:p>
-      <w:pPr>
-        <w:jc w:val="center"/>
-      </w:pPr>
-      <w:r>
-        <w:rPr>
-          <w:b/>
-          <w:sz w:val="24"/>
-          <w:szCs w:val="24"/>
-        </w:rPr>
-        <w:t xml:space="preserve">Nikola Bjelobaba 2019/0442</w:t>
-      </w:r>
-      <w:r>
-        <w:rPr>
-          <w:b/>
-          <w:sz w:val="24"/>
-          <w:szCs w:val="24"/>
-        </w:rPr>
-      </w:r>
-      <w:r/>
-    </w:p>
-    <w:p>
-      <w:pPr>
-        <w:jc w:val="center"/>
-      </w:pPr>
-      <w:r>
-        <w:rPr>
-          <w:b/>
-          <w:sz w:val="24"/>
-          <w:szCs w:val="24"/>
-        </w:rPr>
-        <w:t xml:space="preserve">Marko Jovanović 2018/0607</w:t>
-      </w:r>
-      <w:r>
-        <w:rPr>
-          <w:b/>
-          <w:sz w:val="24"/>
-          <w:szCs w:val="24"/>
-        </w:rPr>
-      </w:r>
-      <w:r/>
-    </w:p>
-    <w:p>
-      <w:pPr>
+        </w:rPr>
+      </w:r>
+      <w:r>
         <w:rPr>
           <w:rFonts w:ascii="Arial" w:hAnsi="Arial" w:cs="Arial"/>
         </w:rPr>
-      </w:pPr>
-      <w:r>
-        <w:rPr>
-          <w:rFonts w:ascii="Arial" w:hAnsi="Arial" w:cs="Arial"/>
-          <w:sz w:val="36"/>
-          <w:szCs w:val="36"/>
-        </w:rPr>
-      </w:r>
-      <w:r>
-        <w:rPr>
-          <w:rFonts w:ascii="Arial" w:hAnsi="Arial" w:cs="Arial"/>
-          <w:sz w:val="36"/>
-          <w:szCs w:val="36"/>
-        </w:rPr>
-      </w:r>
-      <w:r/>
-    </w:p>
-    <w:p>
-      <w:pPr>
-        <w:rPr>
-          <w:rFonts w:ascii="Arial" w:hAnsi="Arial" w:cs="Arial"/>
-        </w:rPr>
-      </w:pPr>
-      <w:r>
-        <w:rPr>
-          <w:rFonts w:ascii="Arial" w:hAnsi="Arial" w:cs="Arial"/>
-          <w:sz w:val="36"/>
-          <w:szCs w:val="36"/>
-        </w:rPr>
-      </w:r>
-      <w:r>
-        <w:rPr>
-          <w:rFonts w:ascii="Arial" w:hAnsi="Arial" w:cs="Arial"/>
-          <w:sz w:val="36"/>
-          <w:szCs w:val="36"/>
-        </w:rPr>
-      </w:r>
-      <w:r/>
+      </w:r>
     </w:p>
     <w:p>
       <w:pPr>
@@ -415,12 +267,129 @@
         <w:t xml:space="preserve">brisanja korisnika od strane administratora</w:t>
       </w:r>
       <w:r/>
+      <w:r/>
     </w:p>
     <w:p>
       <w:pPr>
         <w:jc w:val="center"/>
-        <w:spacing w:after="7" w:line="240" w:lineRule="auto"/>
+        <w:rPr>
+          <w:rFonts w:ascii="Arial" w:hAnsi="Arial" w:cs="Arial"/>
+        </w:rPr>
       </w:pPr>
+      <w:r>
+        <w:rPr>
+          <w:rFonts w:ascii="Arial" w:hAnsi="Arial" w:cs="Arial"/>
+          <w:b/>
+          <w:sz w:val="48"/>
+          <w:szCs w:val="48"/>
+        </w:rPr>
+      </w:r>
+      <w:r/>
+    </w:p>
+    <w:p>
+      <w:pPr>
+        <w:jc w:val="center"/>
+      </w:pPr>
+      <w:r>
+        <w:rPr>
+          <w:b/>
+          <w:sz w:val="24"/>
+          <w:szCs w:val="24"/>
+        </w:rPr>
+        <w:t xml:space="preserve">Članovi tima</w:t>
+      </w:r>
+      <w:r>
+        <w:rPr>
+          <w:b/>
+          <w:sz w:val="24"/>
+          <w:szCs w:val="24"/>
+        </w:rPr>
+      </w:r>
+      <w:r/>
+    </w:p>
+    <w:p>
+      <w:pPr>
+        <w:jc w:val="center"/>
+      </w:pPr>
+      <w:r>
+        <w:rPr>
+          <w:b/>
+          <w:sz w:val="24"/>
+          <w:szCs w:val="24"/>
+        </w:rPr>
+        <w:t xml:space="preserve">Miloš Brković 2019/0599</w:t>
+      </w:r>
+      <w:r>
+        <w:rPr>
+          <w:b/>
+          <w:sz w:val="24"/>
+          <w:szCs w:val="24"/>
+        </w:rPr>
+      </w:r>
+      <w:r/>
+    </w:p>
+    <w:p>
+      <w:pPr>
+        <w:jc w:val="center"/>
+      </w:pPr>
+      <w:r>
+        <w:rPr>
+          <w:b/>
+          <w:sz w:val="24"/>
+          <w:szCs w:val="24"/>
+        </w:rPr>
+        <w:t xml:space="preserve">Antonija Vasiljević 2019/0501</w:t>
+      </w:r>
+      <w:r>
+        <w:rPr>
+          <w:b/>
+          <w:sz w:val="24"/>
+          <w:szCs w:val="24"/>
+        </w:rPr>
+      </w:r>
+      <w:r/>
+    </w:p>
+    <w:p>
+      <w:pPr>
+        <w:jc w:val="center"/>
+      </w:pPr>
+      <w:r>
+        <w:rPr>
+          <w:b/>
+          <w:sz w:val="24"/>
+          <w:szCs w:val="24"/>
+        </w:rPr>
+        <w:t xml:space="preserve">Nikola Bjelobaba 2019/0442</w:t>
+      </w:r>
+      <w:r>
+        <w:rPr>
+          <w:b/>
+          <w:sz w:val="24"/>
+          <w:szCs w:val="24"/>
+        </w:rPr>
+      </w:r>
+      <w:r/>
+    </w:p>
+    <w:p>
+      <w:pPr>
+        <w:jc w:val="center"/>
+      </w:pPr>
+      <w:r>
+        <w:rPr>
+          <w:b/>
+          <w:sz w:val="24"/>
+          <w:szCs w:val="24"/>
+        </w:rPr>
+        <w:t xml:space="preserve">Marko Jovanović 2018/0607</w:t>
+      </w:r>
+      <w:r>
+        <w:rPr>
+          <w:b/>
+          <w:sz w:val="24"/>
+          <w:szCs w:val="24"/>
+        </w:rPr>
+      </w:r>
+      <w:r/>
       <w:r/>
       <w:r/>
     </w:p>
@@ -514,7 +483,7 @@
     </w:p>
     <w:tbl>
       <w:tblPr>
-        <w:tblStyle w:val="676"/>
+        <w:tblStyle w:val="674"/>
         <w:tblW w:w="9506" w:type="dxa"/>
         <w:tblInd w:w="-108" w:type="dxa"/>
         <w:tblCellMar>
@@ -838,15 +807,10 @@
             </w:r>
             <w:r>
               <w:rPr>
-                <w:rFonts w:ascii="Times New Roman" w:hAnsi="Times New Roman" w:cs="Times New Roman" w:eastAsia="Times New Roman"/>
                 <w:sz w:val="24"/>
               </w:rPr>
             </w:r>
-            <w:r>
-              <w:rPr>
-                <w:sz w:val="24"/>
-              </w:rPr>
-            </w:r>
+            <w:r/>
           </w:p>
         </w:tc>
         <w:tc>
@@ -879,6 +843,7 @@
                 <w:sz w:val="24"/>
               </w:rPr>
             </w:r>
+            <w:r/>
           </w:p>
         </w:tc>
         <w:tc>
@@ -911,6 +876,7 @@
                 <w:sz w:val="28"/>
               </w:rPr>
             </w:r>
+            <w:r/>
           </w:p>
         </w:tc>
         <w:tc>
@@ -926,7 +892,6 @@
             <w:noWrap w:val="false"/>
           </w:tcPr>
           <w:p>
-            <w:r/>
             <w:r>
               <w:rPr>
                 <w:rFonts w:ascii="Times New Roman" w:hAnsi="Times New Roman" w:cs="Times New Roman" w:eastAsia="Times New Roman"/>
@@ -934,7 +899,6 @@
               </w:rPr>
               <w:t xml:space="preserve">Marko Jovanović</w:t>
             </w:r>
-            <w:r/>
             <w:r/>
           </w:p>
         </w:tc>
@@ -1193,7 +1157,7 @@
       <w:sdtContent>
         <w:p>
           <w:pPr>
-            <w:pStyle w:val="818"/>
+            <w:pStyle w:val="816"/>
             <w:jc w:val="center"/>
             <w:rPr>
               <w:color w:val="auto"/>
@@ -1216,7 +1180,7 @@
         </w:p>
         <w:p>
           <w:pPr>
-            <w:pStyle w:val="809"/>
+            <w:pStyle w:val="807"/>
           </w:pPr>
           <w:r>
             <w:rPr>
@@ -1247,7 +1211,7 @@
         </w:p>
         <w:p>
           <w:pPr>
-            <w:pStyle w:val="810"/>
+            <w:pStyle w:val="808"/>
             <w:ind w:left="216"/>
           </w:pPr>
           <w:r>
@@ -1267,7 +1231,7 @@
         </w:p>
         <w:p>
           <w:pPr>
-            <w:pStyle w:val="810"/>
+            <w:pStyle w:val="808"/>
             <w:ind w:left="216"/>
           </w:pPr>
           <w:r>
@@ -1311,7 +1275,7 @@
         </w:p>
         <w:p>
           <w:pPr>
-            <w:pStyle w:val="810"/>
+            <w:pStyle w:val="808"/>
             <w:ind w:left="216"/>
           </w:pPr>
           <w:r>
@@ -1331,7 +1295,7 @@
         </w:p>
         <w:p>
           <w:pPr>
-            <w:pStyle w:val="810"/>
+            <w:pStyle w:val="808"/>
             <w:ind w:left="216"/>
           </w:pPr>
           <w:r>
@@ -1359,7 +1323,7 @@
         </w:p>
         <w:p>
           <w:pPr>
-            <w:pStyle w:val="809"/>
+            <w:pStyle w:val="807"/>
           </w:pPr>
           <w:r>
             <w:rPr>
@@ -1388,7 +1352,7 @@
         </w:p>
         <w:p>
           <w:pPr>
-            <w:pStyle w:val="810"/>
+            <w:pStyle w:val="808"/>
             <w:ind w:left="216"/>
           </w:pPr>
           <w:r>
@@ -1414,7 +1378,7 @@
         </w:p>
         <w:p>
           <w:pPr>
-            <w:pStyle w:val="811"/>
+            <w:pStyle w:val="809"/>
             <w:ind w:left="0"/>
           </w:pPr>
           <w:r>
@@ -1538,7 +1502,7 @@
     </w:p>
     <w:p>
       <w:pPr>
-        <w:pStyle w:val="644"/>
+        <w:pStyle w:val="642"/>
         <w:numPr>
           <w:ilvl w:val="0"/>
           <w:numId w:val="1"/>
@@ -1569,7 +1533,7 @@
     </w:p>
     <w:p>
       <w:pPr>
-        <w:pStyle w:val="646"/>
+        <w:pStyle w:val="644"/>
         <w:numPr>
           <w:ilvl w:val="1"/>
           <w:numId w:val="2"/>
@@ -1672,7 +1636,7 @@
     </w:p>
     <w:p>
       <w:pPr>
-        <w:pStyle w:val="646"/>
+        <w:pStyle w:val="644"/>
         <w:numPr>
           <w:ilvl w:val="1"/>
           <w:numId w:val="2"/>
@@ -2079,7 +2043,7 @@
     </w:p>
     <w:p>
       <w:pPr>
-        <w:pStyle w:val="646"/>
+        <w:pStyle w:val="644"/>
         <w:numPr>
           <w:ilvl w:val="1"/>
           <w:numId w:val="2"/>
@@ -2109,7 +2073,7 @@
     </w:p>
     <w:p>
       <w:pPr>
-        <w:pStyle w:val="824"/>
+        <w:pStyle w:val="822"/>
         <w:numPr>
           <w:ilvl w:val="0"/>
           <w:numId w:val="3"/>
@@ -2154,7 +2118,7 @@
     </w:p>
     <w:p>
       <w:pPr>
-        <w:pStyle w:val="824"/>
+        <w:pStyle w:val="822"/>
         <w:numPr>
           <w:ilvl w:val="0"/>
           <w:numId w:val="3"/>
@@ -2327,7 +2291,7 @@
     </w:p>
     <w:p>
       <w:pPr>
-        <w:pStyle w:val="646"/>
+        <w:pStyle w:val="644"/>
         <w:numPr>
           <w:ilvl w:val="1"/>
           <w:numId w:val="2"/>
@@ -2371,7 +2335,7 @@
     </w:p>
     <w:tbl>
       <w:tblPr>
-        <w:tblStyle w:val="676"/>
+        <w:tblStyle w:val="674"/>
         <w:tblW w:w="0" w:type="auto"/>
         <w:jc w:val="center"/>
         <w:tblBorders>
@@ -2891,7 +2855,7 @@
     </w:p>
     <w:p>
       <w:pPr>
-        <w:pStyle w:val="644"/>
+        <w:pStyle w:val="642"/>
         <w:numPr>
           <w:ilvl w:val="0"/>
           <w:numId w:val="1"/>
@@ -2902,7 +2866,6 @@
           <w:color w:val="000000"/>
         </w:rPr>
       </w:pPr>
-      <w:r/>
       <w:r>
         <w:rPr>
           <w:b/>
@@ -2914,7 +2877,7 @@
     </w:p>
     <w:p>
       <w:pPr>
-        <w:pStyle w:val="646"/>
+        <w:pStyle w:val="644"/>
         <w:numPr>
           <w:ilvl w:val="1"/>
           <w:numId w:val="4"/>
@@ -3098,7 +3061,7 @@
     </w:p>
     <w:p>
       <w:pPr>
-        <w:pStyle w:val="824"/>
+        <w:pStyle w:val="822"/>
         <w:numPr>
           <w:ilvl w:val="0"/>
           <w:numId w:val="5"/>
@@ -3134,7 +3097,7 @@
     </w:p>
     <w:p>
       <w:pPr>
-        <w:pStyle w:val="824"/>
+        <w:pStyle w:val="822"/>
         <w:numPr>
           <w:ilvl w:val="0"/>
           <w:numId w:val="5"/>
@@ -3171,7 +3134,7 @@
     </w:p>
     <w:p>
       <w:pPr>
-        <w:pStyle w:val="824"/>
+        <w:pStyle w:val="822"/>
         <w:numPr>
           <w:ilvl w:val="0"/>
           <w:numId w:val="5"/>
@@ -3610,7 +3573,7 @@
     </w:p>
     <w:p>
       <w:pPr>
-        <w:pStyle w:val="646"/>
+        <w:pStyle w:val="644"/>
         <w:numPr>
           <w:ilvl w:val="1"/>
           <w:numId w:val="4"/>
@@ -4342,11 +4305,11 @@
     <w:lsdException w:name="Bibliography" w:uiPriority="37"/>
     <w:lsdException w:name="TOC Heading" w:uiPriority="39" w:qFormat="1"/>
   </w:latentStyles>
-  <w:style w:type="paragraph" w:styleId="644">
+  <w:style w:type="paragraph" w:styleId="642">
     <w:name w:val="Heading 1"/>
-    <w:basedOn w:val="820"/>
-    <w:next w:val="820"/>
-    <w:link w:val="645"/>
+    <w:basedOn w:val="818"/>
+    <w:next w:val="818"/>
+    <w:link w:val="643"/>
     <w:uiPriority w:val="9"/>
     <w:qFormat/>
     <w:pPr>
@@ -4361,9 +4324,9 @@
       <w:szCs w:val="40"/>
     </w:rPr>
   </w:style>
-  <w:style w:type="character" w:styleId="645">
+  <w:style w:type="character" w:styleId="643">
     <w:name w:val="Heading 1 Char"/>
-    <w:link w:val="644"/>
+    <w:link w:val="642"/>
     <w:uiPriority w:val="9"/>
     <w:rPr>
       <w:rFonts w:ascii="Arial" w:hAnsi="Arial" w:cs="Arial" w:eastAsia="Arial"/>
@@ -4371,11 +4334,11 @@
       <w:szCs w:val="40"/>
     </w:rPr>
   </w:style>
-  <w:style w:type="paragraph" w:styleId="646">
+  <w:style w:type="paragraph" w:styleId="644">
     <w:name w:val="Heading 2"/>
-    <w:basedOn w:val="820"/>
-    <w:next w:val="820"/>
-    <w:link w:val="647"/>
+    <w:basedOn w:val="818"/>
+    <w:next w:val="818"/>
+    <w:link w:val="645"/>
     <w:uiPriority w:val="9"/>
     <w:unhideWhenUsed/>
     <w:qFormat/>
@@ -4390,20 +4353,20 @@
       <w:sz w:val="34"/>
     </w:rPr>
   </w:style>
-  <w:style w:type="character" w:styleId="647">
+  <w:style w:type="character" w:styleId="645">
     <w:name w:val="Heading 2 Char"/>
-    <w:link w:val="646"/>
+    <w:link w:val="644"/>
     <w:uiPriority w:val="9"/>
     <w:rPr>
       <w:rFonts w:ascii="Arial" w:hAnsi="Arial" w:cs="Arial" w:eastAsia="Arial"/>
       <w:sz w:val="34"/>
     </w:rPr>
   </w:style>
-  <w:style w:type="paragraph" w:styleId="648">
+  <w:style w:type="paragraph" w:styleId="646">
     <w:name w:val="Heading 3"/>
-    <w:basedOn w:val="820"/>
-    <w:next w:val="820"/>
-    <w:link w:val="649"/>
+    <w:basedOn w:val="818"/>
+    <w:next w:val="818"/>
+    <w:link w:val="647"/>
     <w:uiPriority w:val="9"/>
     <w:unhideWhenUsed/>
     <w:qFormat/>
@@ -4419,9 +4382,9 @@
       <w:szCs w:val="30"/>
     </w:rPr>
   </w:style>
-  <w:style w:type="character" w:styleId="649">
+  <w:style w:type="character" w:styleId="647">
     <w:name w:val="Heading 3 Char"/>
-    <w:link w:val="648"/>
+    <w:link w:val="646"/>
     <w:uiPriority w:val="9"/>
     <w:rPr>
       <w:rFonts w:ascii="Arial" w:hAnsi="Arial" w:cs="Arial" w:eastAsia="Arial"/>
@@ -4429,11 +4392,11 @@
       <w:szCs w:val="30"/>
     </w:rPr>
   </w:style>
-  <w:style w:type="paragraph" w:styleId="650">
+  <w:style w:type="paragraph" w:styleId="648">
     <w:name w:val="Heading 4"/>
-    <w:basedOn w:val="820"/>
-    <w:next w:val="820"/>
-    <w:link w:val="651"/>
+    <w:basedOn w:val="818"/>
+    <w:next w:val="818"/>
+    <w:link w:val="649"/>
     <w:uiPriority w:val="9"/>
     <w:unhideWhenUsed/>
     <w:qFormat/>
@@ -4451,9 +4414,9 @@
       <w:szCs w:val="26"/>
     </w:rPr>
   </w:style>
-  <w:style w:type="character" w:styleId="651">
+  <w:style w:type="character" w:styleId="649">
     <w:name w:val="Heading 4 Char"/>
-    <w:link w:val="650"/>
+    <w:link w:val="648"/>
     <w:uiPriority w:val="9"/>
     <w:rPr>
       <w:rFonts w:ascii="Arial" w:hAnsi="Arial" w:cs="Arial" w:eastAsia="Arial"/>
@@ -4463,11 +4426,11 @@
       <w:szCs w:val="26"/>
     </w:rPr>
   </w:style>
-  <w:style w:type="paragraph" w:styleId="652">
+  <w:style w:type="paragraph" w:styleId="650">
     <w:name w:val="Heading 5"/>
-    <w:basedOn w:val="820"/>
-    <w:next w:val="820"/>
-    <w:link w:val="653"/>
+    <w:basedOn w:val="818"/>
+    <w:next w:val="818"/>
+    <w:link w:val="651"/>
     <w:uiPriority w:val="9"/>
     <w:unhideWhenUsed/>
     <w:qFormat/>
@@ -4485,9 +4448,9 @@
       <w:szCs w:val="24"/>
     </w:rPr>
   </w:style>
-  <w:style w:type="character" w:styleId="653">
+  <w:style w:type="character" w:styleId="651">
     <w:name w:val="Heading 5 Char"/>
-    <w:link w:val="652"/>
+    <w:link w:val="650"/>
     <w:uiPriority w:val="9"/>
     <w:rPr>
       <w:rFonts w:ascii="Arial" w:hAnsi="Arial" w:cs="Arial" w:eastAsia="Arial"/>
@@ -4497,11 +4460,11 @@
       <w:szCs w:val="24"/>
     </w:rPr>
   </w:style>
-  <w:style w:type="paragraph" w:styleId="654">
+  <w:style w:type="paragraph" w:styleId="652">
     <w:name w:val="Heading 6"/>
-    <w:basedOn w:val="820"/>
-    <w:next w:val="820"/>
-    <w:link w:val="655"/>
+    <w:basedOn w:val="818"/>
+    <w:next w:val="818"/>
+    <w:link w:val="653"/>
     <w:uiPriority w:val="9"/>
     <w:unhideWhenUsed/>
     <w:qFormat/>
@@ -4519,9 +4482,9 @@
       <w:szCs w:val="22"/>
     </w:rPr>
   </w:style>
-  <w:style w:type="character" w:styleId="655">
+  <w:style w:type="character" w:styleId="653">
     <w:name w:val="Heading 6 Char"/>
-    <w:link w:val="654"/>
+    <w:link w:val="652"/>
     <w:uiPriority w:val="9"/>
     <w:rPr>
       <w:rFonts w:ascii="Arial" w:hAnsi="Arial" w:cs="Arial" w:eastAsia="Arial"/>
@@ -4531,11 +4494,11 @@
       <w:szCs w:val="22"/>
     </w:rPr>
   </w:style>
-  <w:style w:type="paragraph" w:styleId="656">
+  <w:style w:type="paragraph" w:styleId="654">
     <w:name w:val="Heading 7"/>
-    <w:basedOn w:val="820"/>
-    <w:next w:val="820"/>
-    <w:link w:val="657"/>
+    <w:basedOn w:val="818"/>
+    <w:next w:val="818"/>
+    <w:link w:val="655"/>
     <w:uiPriority w:val="9"/>
     <w:unhideWhenUsed/>
     <w:qFormat/>
@@ -4555,9 +4518,9 @@
       <w:szCs w:val="22"/>
     </w:rPr>
   </w:style>
-  <w:style w:type="character" w:styleId="657">
+  <w:style w:type="character" w:styleId="655">
     <w:name w:val="Heading 7 Char"/>
-    <w:link w:val="656"/>
+    <w:link w:val="654"/>
     <w:uiPriority w:val="9"/>
     <w:rPr>
       <w:rFonts w:ascii="Arial" w:hAnsi="Arial" w:cs="Arial" w:eastAsia="Arial"/>
@@ -4569,11 +4532,11 @@
       <w:szCs w:val="22"/>
     </w:rPr>
   </w:style>
-  <w:style w:type="paragraph" w:styleId="658">
+  <w:style w:type="paragraph" w:styleId="656">
     <w:name w:val="Heading 8"/>
-    <w:basedOn w:val="820"/>
-    <w:next w:val="820"/>
-    <w:link w:val="659"/>
+    <w:basedOn w:val="818"/>
+    <w:next w:val="818"/>
+    <w:link w:val="657"/>
     <w:uiPriority w:val="9"/>
     <w:unhideWhenUsed/>
     <w:qFormat/>
@@ -4591,9 +4554,9 @@
       <w:szCs w:val="22"/>
     </w:rPr>
   </w:style>
-  <w:style w:type="character" w:styleId="659">
+  <w:style w:type="character" w:styleId="657">
     <w:name w:val="Heading 8 Char"/>
-    <w:link w:val="658"/>
+    <w:link w:val="656"/>
     <w:uiPriority w:val="9"/>
     <w:rPr>
       <w:rFonts w:ascii="Arial" w:hAnsi="Arial" w:cs="Arial" w:eastAsia="Arial"/>
@@ -4603,11 +4566,11 @@
       <w:szCs w:val="22"/>
     </w:rPr>
   </w:style>
-  <w:style w:type="paragraph" w:styleId="660">
+  <w:style w:type="paragraph" w:styleId="658">
     <w:name w:val="Heading 9"/>
-    <w:basedOn w:val="820"/>
-    <w:next w:val="820"/>
-    <w:link w:val="661"/>
+    <w:basedOn w:val="818"/>
+    <w:next w:val="818"/>
+    <w:link w:val="659"/>
     <w:uiPriority w:val="9"/>
     <w:unhideWhenUsed/>
     <w:qFormat/>
@@ -4625,9 +4588,9 @@
       <w:szCs w:val="21"/>
     </w:rPr>
   </w:style>
-  <w:style w:type="character" w:styleId="661">
+  <w:style w:type="character" w:styleId="659">
     <w:name w:val="Heading 9 Char"/>
-    <w:link w:val="660"/>
+    <w:link w:val="658"/>
     <w:uiPriority w:val="9"/>
     <w:rPr>
       <w:rFonts w:ascii="Arial" w:hAnsi="Arial" w:cs="Arial" w:eastAsia="Arial"/>
@@ -4637,11 +4600,11 @@
       <w:szCs w:val="21"/>
     </w:rPr>
   </w:style>
-  <w:style w:type="paragraph" w:styleId="662">
+  <w:style w:type="paragraph" w:styleId="660">
     <w:name w:val="Title"/>
-    <w:basedOn w:val="820"/>
-    <w:next w:val="820"/>
-    <w:link w:val="663"/>
+    <w:basedOn w:val="818"/>
+    <w:next w:val="818"/>
+    <w:link w:val="661"/>
     <w:uiPriority w:val="10"/>
     <w:qFormat/>
     <w:pPr>
@@ -4653,20 +4616,20 @@
       <w:szCs w:val="48"/>
     </w:rPr>
   </w:style>
-  <w:style w:type="character" w:styleId="663">
+  <w:style w:type="character" w:styleId="661">
     <w:name w:val="Title Char"/>
-    <w:link w:val="662"/>
+    <w:link w:val="660"/>
     <w:uiPriority w:val="10"/>
     <w:rPr>
       <w:sz w:val="48"/>
       <w:szCs w:val="48"/>
     </w:rPr>
   </w:style>
-  <w:style w:type="paragraph" w:styleId="664">
+  <w:style w:type="paragraph" w:styleId="662">
     <w:name w:val="Subtitle"/>
-    <w:basedOn w:val="820"/>
-    <w:next w:val="820"/>
-    <w:link w:val="665"/>
+    <w:basedOn w:val="818"/>
+    <w:next w:val="818"/>
+    <w:link w:val="663"/>
     <w:uiPriority w:val="11"/>
     <w:qFormat/>
     <w:pPr>
@@ -4677,20 +4640,20 @@
       <w:szCs w:val="24"/>
     </w:rPr>
   </w:style>
-  <w:style w:type="character" w:styleId="665">
+  <w:style w:type="character" w:styleId="663">
     <w:name w:val="Subtitle Char"/>
-    <w:link w:val="664"/>
+    <w:link w:val="662"/>
     <w:uiPriority w:val="11"/>
     <w:rPr>
       <w:sz w:val="24"/>
       <w:szCs w:val="24"/>
     </w:rPr>
   </w:style>
-  <w:style w:type="paragraph" w:styleId="666">
+  <w:style w:type="paragraph" w:styleId="664">
     <w:name w:val="Quote"/>
-    <w:basedOn w:val="820"/>
-    <w:next w:val="820"/>
-    <w:link w:val="667"/>
+    <w:basedOn w:val="818"/>
+    <w:next w:val="818"/>
+    <w:link w:val="665"/>
     <w:uiPriority w:val="29"/>
     <w:qFormat/>
     <w:pPr>
@@ -4700,19 +4663,19 @@
       <w:i/>
     </w:rPr>
   </w:style>
-  <w:style w:type="character" w:styleId="667">
+  <w:style w:type="character" w:styleId="665">
     <w:name w:val="Quote Char"/>
-    <w:link w:val="666"/>
+    <w:link w:val="664"/>
     <w:uiPriority w:val="29"/>
     <w:rPr>
       <w:i/>
     </w:rPr>
   </w:style>
-  <w:style w:type="paragraph" w:styleId="668">
+  <w:style w:type="paragraph" w:styleId="666">
     <w:name w:val="Intense Quote"/>
-    <w:basedOn w:val="820"/>
-    <w:next w:val="820"/>
-    <w:link w:val="669"/>
+    <w:basedOn w:val="818"/>
+    <w:next w:val="818"/>
+    <w:link w:val="667"/>
     <w:uiPriority w:val="30"/>
     <w:qFormat/>
     <w:pPr>
@@ -4730,18 +4693,18 @@
       <w:i/>
     </w:rPr>
   </w:style>
-  <w:style w:type="character" w:styleId="669">
+  <w:style w:type="character" w:styleId="667">
     <w:name w:val="Intense Quote Char"/>
-    <w:link w:val="668"/>
+    <w:link w:val="666"/>
     <w:uiPriority w:val="30"/>
     <w:rPr>
       <w:i/>
     </w:rPr>
   </w:style>
-  <w:style w:type="paragraph" w:styleId="670">
+  <w:style w:type="paragraph" w:styleId="668">
     <w:name w:val="Header"/>
-    <w:basedOn w:val="820"/>
-    <w:link w:val="671"/>
+    <w:basedOn w:val="818"/>
+    <w:link w:val="669"/>
     <w:uiPriority w:val="99"/>
     <w:unhideWhenUsed/>
     <w:pPr>
@@ -4752,15 +4715,15 @@
       </w:tabs>
     </w:pPr>
   </w:style>
-  <w:style w:type="character" w:styleId="671">
+  <w:style w:type="character" w:styleId="669">
     <w:name w:val="Header Char"/>
-    <w:link w:val="670"/>
+    <w:link w:val="668"/>
     <w:uiPriority w:val="99"/>
   </w:style>
-  <w:style w:type="paragraph" w:styleId="672">
+  <w:style w:type="paragraph" w:styleId="670">
     <w:name w:val="Footer"/>
-    <w:basedOn w:val="820"/>
-    <w:link w:val="675"/>
+    <w:basedOn w:val="818"/>
+    <w:link w:val="673"/>
     <w:uiPriority w:val="99"/>
     <w:unhideWhenUsed/>
     <w:pPr>
@@ -4771,15 +4734,15 @@
       </w:tabs>
     </w:pPr>
   </w:style>
-  <w:style w:type="character" w:styleId="673">
+  <w:style w:type="character" w:styleId="671">
     <w:name w:val="Footer Char"/>
-    <w:link w:val="672"/>
+    <w:link w:val="670"/>
     <w:uiPriority w:val="99"/>
   </w:style>
-  <w:style w:type="paragraph" w:styleId="674">
+  <w:style w:type="paragraph" w:styleId="672">
     <w:name w:val="Caption"/>
-    <w:basedOn w:val="820"/>
-    <w:next w:val="820"/>
+    <w:basedOn w:val="818"/>
+    <w:next w:val="818"/>
     <w:uiPriority w:val="35"/>
     <w:semiHidden/>
     <w:unhideWhenUsed/>
@@ -4795,15 +4758,15 @@
       <w:szCs w:val="18"/>
     </w:rPr>
   </w:style>
-  <w:style w:type="character" w:styleId="675">
+  <w:style w:type="character" w:styleId="673">
     <w:name w:val="Caption Char"/>
-    <w:basedOn w:val="674"/>
-    <w:link w:val="672"/>
+    <w:basedOn w:val="672"/>
+    <w:link w:val="670"/>
     <w:uiPriority w:val="99"/>
   </w:style>
-  <w:style w:type="table" w:styleId="676">
+  <w:style w:type="table" w:styleId="674">
     <w:name w:val="Table Grid"/>
-    <w:basedOn w:val="821"/>
+    <w:basedOn w:val="819"/>
     <w:uiPriority w:val="59"/>
     <w:pPr>
       <w:spacing w:after="0" w:line="240" w:lineRule="auto"/>
@@ -4826,9 +4789,9 @@
       </w:tblCellMar>
     </w:tblPr>
   </w:style>
-  <w:style w:type="table" w:styleId="677">
+  <w:style w:type="table" w:styleId="675">
     <w:name w:val="Table Grid Light"/>
-    <w:basedOn w:val="821"/>
+    <w:basedOn w:val="819"/>
     <w:uiPriority w:val="59"/>
     <w:pPr>
       <w:spacing w:after="0" w:line="240" w:lineRule="auto"/>
@@ -4851,9 +4814,9 @@
       </w:tblCellMar>
     </w:tblPr>
   </w:style>
-  <w:style w:type="table" w:styleId="678">
+  <w:style w:type="table" w:styleId="676">
     <w:name w:val="Plain Table 1"/>
-    <w:basedOn w:val="821"/>
+    <w:basedOn w:val="819"/>
     <w:uiPriority w:val="59"/>
     <w:pPr>
       <w:spacing w:after="0" w:line="240" w:lineRule="auto"/>
@@ -4918,9 +4881,9 @@
       </w:rPr>
     </w:tblStylePr>
   </w:style>
-  <w:style w:type="table" w:styleId="679">
+  <w:style w:type="table" w:styleId="677">
     <w:name w:val="Plain Table 2"/>
-    <w:basedOn w:val="821"/>
+    <w:basedOn w:val="819"/>
     <w:uiPriority w:val="59"/>
     <w:pPr>
       <w:spacing w:after="0" w:line="240" w:lineRule="auto"/>
@@ -5003,9 +4966,9 @@
       </w:rPr>
     </w:tblStylePr>
   </w:style>
-  <w:style w:type="table" w:styleId="680">
+  <w:style w:type="table" w:styleId="678">
     <w:name w:val="Plain Table 3"/>
-    <w:basedOn w:val="821"/>
+    <w:basedOn w:val="819"/>
     <w:uiPriority w:val="99"/>
     <w:pPr>
       <w:spacing w:after="0" w:line="240" w:lineRule="auto"/>
@@ -5080,9 +5043,9 @@
       </w:rPr>
     </w:tblStylePr>
   </w:style>
-  <w:style w:type="table" w:styleId="681">
+  <w:style w:type="table" w:styleId="679">
     <w:name w:val="Plain Table 4"/>
-    <w:basedOn w:val="821"/>
+    <w:basedOn w:val="819"/>
     <w:uiPriority w:val="99"/>
     <w:pPr>
       <w:spacing w:after="0" w:line="240" w:lineRule="auto"/>
@@ -5137,9 +5100,9 @@
       </w:rPr>
     </w:tblStylePr>
   </w:style>
-  <w:style w:type="table" w:styleId="682">
+  <w:style w:type="table" w:styleId="680">
     <w:name w:val="Plain Table 5"/>
-    <w:basedOn w:val="821"/>
+    <w:basedOn w:val="819"/>
     <w:uiPriority w:val="99"/>
     <w:pPr>
       <w:spacing w:after="0" w:line="240" w:lineRule="auto"/>
@@ -5225,9 +5188,9 @@
       </w:tcPr>
     </w:tblStylePr>
   </w:style>
-  <w:style w:type="table" w:styleId="683">
+  <w:style w:type="table" w:styleId="681">
     <w:name w:val="Grid Table 1 Light"/>
-    <w:basedOn w:val="821"/>
+    <w:basedOn w:val="819"/>
     <w:uiPriority w:val="99"/>
     <w:pPr>
       <w:spacing w:after="0" w:line="240" w:lineRule="auto"/>
@@ -5290,9 +5253,9 @@
       </w:rPr>
     </w:tblStylePr>
   </w:style>
-  <w:style w:type="table" w:styleId="684">
+  <w:style w:type="table" w:styleId="682">
     <w:name w:val="Grid Table 1 Light - Accent 1"/>
-    <w:basedOn w:val="821"/>
+    <w:basedOn w:val="819"/>
     <w:uiPriority w:val="99"/>
     <w:pPr>
       <w:spacing w:after="0" w:line="240" w:lineRule="auto"/>
@@ -5355,9 +5318,9 @@
       </w:rPr>
     </w:tblStylePr>
   </w:style>
-  <w:style w:type="table" w:styleId="685">
+  <w:style w:type="table" w:styleId="683">
     <w:name w:val="Grid Table 1 Light - Accent 2"/>
-    <w:basedOn w:val="821"/>
+    <w:basedOn w:val="819"/>
     <w:uiPriority w:val="99"/>
     <w:pPr>
       <w:spacing w:after="0" w:line="240" w:lineRule="auto"/>
@@ -5420,9 +5383,9 @@
       </w:rPr>
     </w:tblStylePr>
   </w:style>
-  <w:style w:type="table" w:styleId="686">
+  <w:style w:type="table" w:styleId="684">
     <w:name w:val="Grid Table 1 Light - Accent 3"/>
-    <w:basedOn w:val="821"/>
+    <w:basedOn w:val="819"/>
     <w:uiPriority w:val="99"/>
     <w:pPr>
       <w:spacing w:after="0" w:line="240" w:lineRule="auto"/>
@@ -5485,9 +5448,9 @@
       </w:rPr>
     </w:tblStylePr>
   </w:style>
-  <w:style w:type="table" w:styleId="687">
+  <w:style w:type="table" w:styleId="685">
     <w:name w:val="Grid Table 1 Light - Accent 4"/>
-    <w:basedOn w:val="821"/>
+    <w:basedOn w:val="819"/>
     <w:uiPriority w:val="99"/>
     <w:pPr>
       <w:spacing w:after="0" w:line="240" w:lineRule="auto"/>
@@ -5550,9 +5513,9 @@
       </w:rPr>
     </w:tblStylePr>
   </w:style>
-  <w:style w:type="table" w:styleId="688">
+  <w:style w:type="table" w:styleId="686">
     <w:name w:val="Grid Table 1 Light - Accent 5"/>
-    <w:basedOn w:val="821"/>
+    <w:basedOn w:val="819"/>
     <w:uiPriority w:val="99"/>
     <w:pPr>
       <w:spacing w:after="0" w:line="240" w:lineRule="auto"/>
@@ -5615,9 +5578,9 @@
       </w:rPr>
     </w:tblStylePr>
   </w:style>
-  <w:style w:type="table" w:styleId="689">
+  <w:style w:type="table" w:styleId="687">
     <w:name w:val="Grid Table 1 Light - Accent 6"/>
-    <w:basedOn w:val="821"/>
+    <w:basedOn w:val="819"/>
     <w:uiPriority w:val="99"/>
     <w:pPr>
       <w:spacing w:after="0" w:line="240" w:lineRule="auto"/>
@@ -5680,9 +5643,9 @@
       </w:rPr>
     </w:tblStylePr>
   </w:style>
-  <w:style w:type="table" w:styleId="690">
+  <w:style w:type="table" w:styleId="688">
     <w:name w:val="Grid Table 2"/>
-    <w:basedOn w:val="821"/>
+    <w:basedOn w:val="819"/>
     <w:uiPriority w:val="99"/>
     <w:pPr>
       <w:spacing w:after="0" w:line="240" w:lineRule="auto"/>
@@ -5760,9 +5723,9 @@
       </w:tcPr>
     </w:tblStylePr>
   </w:style>
-  <w:style w:type="table" w:styleId="691">
+  <w:style w:type="table" w:styleId="689">
     <w:name w:val="Grid Table 2 - Accent 1"/>
-    <w:basedOn w:val="821"/>
+    <w:basedOn w:val="819"/>
     <w:uiPriority w:val="99"/>
     <w:pPr>
       <w:spacing w:after="0" w:line="240" w:lineRule="auto"/>
@@ -5840,9 +5803,9 @@
       </w:tcPr>
     </w:tblStylePr>
   </w:style>
-  <w:style w:type="table" w:styleId="692">
+  <w:style w:type="table" w:styleId="690">
     <w:name w:val="Grid Table 2 - Accent 2"/>
-    <w:basedOn w:val="821"/>
+    <w:basedOn w:val="819"/>
     <w:uiPriority w:val="99"/>
     <w:pPr>
       <w:spacing w:after="0" w:line="240" w:lineRule="auto"/>
@@ -5920,9 +5883,9 @@
       </w:tcPr>
     </w:tblStylePr>
   </w:style>
-  <w:style w:type="table" w:styleId="693">
+  <w:style w:type="table" w:styleId="691">
     <w:name w:val="Grid Table 2 - Accent 3"/>
-    <w:basedOn w:val="821"/>
+    <w:basedOn w:val="819"/>
     <w:uiPriority w:val="99"/>
     <w:pPr>
       <w:spacing w:after="0" w:line="240" w:lineRule="auto"/>
@@ -6000,9 +5963,9 @@
       </w:tcPr>
     </w:tblStylePr>
   </w:style>
-  <w:style w:type="table" w:styleId="694">
+  <w:style w:type="table" w:styleId="692">
     <w:name w:val="Grid Table 2 - Accent 4"/>
-    <w:basedOn w:val="821"/>
+    <w:basedOn w:val="819"/>
     <w:uiPriority w:val="99"/>
     <w:pPr>
       <w:spacing w:after="0" w:line="240" w:lineRule="auto"/>
@@ -6080,9 +6043,9 @@
       </w:tcPr>
     </w:tblStylePr>
   </w:style>
-  <w:style w:type="table" w:styleId="695">
+  <w:style w:type="table" w:styleId="693">
     <w:name w:val="Grid Table 2 - Accent 5"/>
-    <w:basedOn w:val="821"/>
+    <w:basedOn w:val="819"/>
     <w:uiPriority w:val="99"/>
     <w:pPr>
       <w:spacing w:after="0" w:line="240" w:lineRule="auto"/>
@@ -6160,9 +6123,9 @@
       </w:tcPr>
     </w:tblStylePr>
   </w:style>
-  <w:style w:type="table" w:styleId="696">
+  <w:style w:type="table" w:styleId="694">
     <w:name w:val="Grid Table 2 - Accent 6"/>
-    <w:basedOn w:val="821"/>
+    <w:basedOn w:val="819"/>
     <w:uiPriority w:val="99"/>
     <w:pPr>
       <w:spacing w:after="0" w:line="240" w:lineRule="auto"/>
@@ -6240,9 +6203,9 @@
       </w:tcPr>
     </w:tblStylePr>
   </w:style>
-  <w:style w:type="table" w:styleId="697">
+  <w:style w:type="table" w:styleId="695">
     <w:name w:val="Grid Table 3"/>
-    <w:basedOn w:val="821"/>
+    <w:basedOn w:val="819"/>
     <w:uiPriority w:val="99"/>
     <w:pPr>
       <w:spacing w:after="0" w:line="240" w:lineRule="auto"/>
@@ -6341,9 +6304,9 @@
       </w:tcPr>
     </w:tblStylePr>
   </w:style>
-  <w:style w:type="table" w:styleId="698">
+  <w:style w:type="table" w:styleId="696">
     <w:name w:val="Grid Table 3 - Accent 1"/>
-    <w:basedOn w:val="821"/>
+    <w:basedOn w:val="819"/>
     <w:uiPriority w:val="99"/>
     <w:pPr>
       <w:spacing w:after="0" w:line="240" w:lineRule="auto"/>
@@ -6442,9 +6405,9 @@
       </w:tcPr>
     </w:tblStylePr>
   </w:style>
-  <w:style w:type="table" w:styleId="699">
+  <w:style w:type="table" w:styleId="697">
     <w:name w:val="Grid Table 3 - Accent 2"/>
-    <w:basedOn w:val="821"/>
+    <w:basedOn w:val="819"/>
     <w:uiPriority w:val="99"/>
     <w:pPr>
       <w:spacing w:after="0" w:line="240" w:lineRule="auto"/>
@@ -6543,9 +6506,9 @@
       </w:tcPr>
     </w:tblStylePr>
   </w:style>
-  <w:style w:type="table" w:styleId="700">
+  <w:style w:type="table" w:styleId="698">
     <w:name w:val="Grid Table 3 - Accent 3"/>
-    <w:basedOn w:val="821"/>
+    <w:basedOn w:val="819"/>
     <w:uiPriority w:val="99"/>
     <w:pPr>
       <w:spacing w:after="0" w:line="240" w:lineRule="auto"/>
@@ -6644,9 +6607,9 @@
       </w:tcPr>
     </w:tblStylePr>
   </w:style>
-  <w:style w:type="table" w:styleId="701">
+  <w:style w:type="table" w:styleId="699">
     <w:name w:val="Grid Table 3 - Accent 4"/>
-    <w:basedOn w:val="821"/>
+    <w:basedOn w:val="819"/>
     <w:uiPriority w:val="99"/>
     <w:pPr>
       <w:spacing w:after="0" w:line="240" w:lineRule="auto"/>
@@ -6745,9 +6708,9 @@
       </w:tcPr>
     </w:tblStylePr>
   </w:style>
-  <w:style w:type="table" w:styleId="702">
+  <w:style w:type="table" w:styleId="700">
     <w:name w:val="Grid Table 3 - Accent 5"/>
-    <w:basedOn w:val="821"/>
+    <w:basedOn w:val="819"/>
     <w:uiPriority w:val="99"/>
     <w:pPr>
       <w:spacing w:after="0" w:line="240" w:lineRule="auto"/>
@@ -6846,9 +6809,9 @@
       </w:tcPr>
     </w:tblStylePr>
   </w:style>
-  <w:style w:type="table" w:styleId="703">
+  <w:style w:type="table" w:styleId="701">
     <w:name w:val="Grid Table 3 - Accent 6"/>
-    <w:basedOn w:val="821"/>
+    <w:basedOn w:val="819"/>
     <w:uiPriority w:val="99"/>
     <w:pPr>
       <w:spacing w:after="0" w:line="240" w:lineRule="auto"/>
@@ -6947,9 +6910,9 @@
       </w:tcPr>
     </w:tblStylePr>
   </w:style>
-  <w:style w:type="table" w:styleId="704">
+  <w:style w:type="table" w:styleId="702">
     <w:name w:val="Grid Table 4"/>
-    <w:basedOn w:val="821"/>
+    <w:basedOn w:val="819"/>
     <w:uiPriority w:val="59"/>
     <w:pPr>
       <w:spacing w:after="0" w:line="240" w:lineRule="auto"/>
@@ -7028,9 +6991,9 @@
       </w:tcPr>
     </w:tblStylePr>
   </w:style>
-  <w:style w:type="table" w:styleId="705">
+  <w:style w:type="table" w:styleId="703">
     <w:name w:val="Grid Table 4 - Accent 1"/>
-    <w:basedOn w:val="821"/>
+    <w:basedOn w:val="819"/>
     <w:uiPriority w:val="59"/>
     <w:pPr>
       <w:spacing w:after="0" w:line="240" w:lineRule="auto"/>
@@ -7109,9 +7072,9 @@
       </w:tcPr>
     </w:tblStylePr>
   </w:style>
-  <w:style w:type="table" w:styleId="706">
+  <w:style w:type="table" w:styleId="704">
     <w:name w:val="Grid Table 4 - Accent 2"/>
-    <w:basedOn w:val="821"/>
+    <w:basedOn w:val="819"/>
     <w:uiPriority w:val="59"/>
     <w:pPr>
       <w:spacing w:after="0" w:line="240" w:lineRule="auto"/>
@@ -7190,9 +7153,9 @@
       </w:tcPr>
     </w:tblStylePr>
   </w:style>
-  <w:style w:type="table" w:styleId="707">
+  <w:style w:type="table" w:styleId="705">
     <w:name w:val="Grid Table 4 - Accent 3"/>
-    <w:basedOn w:val="821"/>
+    <w:basedOn w:val="819"/>
     <w:uiPriority w:val="59"/>
     <w:pPr>
       <w:spacing w:after="0" w:line="240" w:lineRule="auto"/>
@@ -7271,9 +7234,9 @@
       </w:tcPr>
     </w:tblStylePr>
   </w:style>
-  <w:style w:type="table" w:styleId="708">
+  <w:style w:type="table" w:styleId="706">
     <w:name w:val="Grid Table 4 - Accent 4"/>
-    <w:basedOn w:val="821"/>
+    <w:basedOn w:val="819"/>
     <w:uiPriority w:val="59"/>
     <w:pPr>
       <w:spacing w:after="0" w:line="240" w:lineRule="auto"/>
@@ -7352,9 +7315,9 @@
       </w:tcPr>
     </w:tblStylePr>
   </w:style>
-  <w:style w:type="table" w:styleId="709">
+  <w:style w:type="table" w:styleId="707">
     <w:name w:val="Grid Table 4 - Accent 5"/>
-    <w:basedOn w:val="821"/>
+    <w:basedOn w:val="819"/>
     <w:uiPriority w:val="59"/>
     <w:pPr>
       <w:spacing w:after="0" w:line="240" w:lineRule="auto"/>
@@ -7433,9 +7396,9 @@
       </w:tcPr>
     </w:tblStylePr>
   </w:style>
-  <w:style w:type="table" w:styleId="710">
+  <w:style w:type="table" w:styleId="708">
     <w:name w:val="Grid Table 4 - Accent 6"/>
-    <w:basedOn w:val="821"/>
+    <w:basedOn w:val="819"/>
     <w:uiPriority w:val="59"/>
     <w:pPr>
       <w:spacing w:after="0" w:line="240" w:lineRule="auto"/>
@@ -7514,9 +7477,9 @@
       </w:tcPr>
     </w:tblStylePr>
   </w:style>
-  <w:style w:type="table" w:styleId="711">
+  <w:style w:type="table" w:styleId="709">
     <w:name w:val="Grid Table 5 Dark"/>
-    <w:basedOn w:val="821"/>
+    <w:basedOn w:val="819"/>
     <w:uiPriority w:val="99"/>
     <w:pPr>
       <w:spacing w:after="0" w:line="240" w:lineRule="auto"/>
@@ -7593,9 +7556,9 @@
       </w:tcPr>
     </w:tblStylePr>
   </w:style>
-  <w:style w:type="table" w:styleId="712">
+  <w:style w:type="table" w:styleId="710">
     <w:name w:val="Grid Table 5 Dark- Accent 1"/>
-    <w:basedOn w:val="821"/>
+    <w:basedOn w:val="819"/>
     <w:uiPriority w:val="99"/>
     <w:pPr>
       <w:spacing w:after="0" w:line="240" w:lineRule="auto"/>
@@ -7672,9 +7635,9 @@
       </w:tcPr>
     </w:tblStylePr>
   </w:style>
-  <w:style w:type="table" w:styleId="713">
+  <w:style w:type="table" w:styleId="711">
     <w:name w:val="Grid Table 5 Dark - Accent 2"/>
-    <w:basedOn w:val="821"/>
+    <w:basedOn w:val="819"/>
     <w:uiPriority w:val="99"/>
     <w:pPr>
       <w:spacing w:after="0" w:line="240" w:lineRule="auto"/>
@@ -7751,9 +7714,9 @@
       </w:tcPr>
     </w:tblStylePr>
   </w:style>
-  <w:style w:type="table" w:styleId="714">
+  <w:style w:type="table" w:styleId="712">
     <w:name w:val="Grid Table 5 Dark - Accent 3"/>
-    <w:basedOn w:val="821"/>
+    <w:basedOn w:val="819"/>
     <w:uiPriority w:val="99"/>
     <w:pPr>
       <w:spacing w:after="0" w:line="240" w:lineRule="auto"/>
@@ -7830,9 +7793,9 @@
       </w:tcPr>
     </w:tblStylePr>
   </w:style>
-  <w:style w:type="table" w:styleId="715">
+  <w:style w:type="table" w:styleId="713">
     <w:name w:val="Grid Table 5 Dark- Accent 4"/>
-    <w:basedOn w:val="821"/>
+    <w:basedOn w:val="819"/>
     <w:uiPriority w:val="99"/>
     <w:pPr>
       <w:spacing w:after="0" w:line="240" w:lineRule="auto"/>
@@ -7909,9 +7872,9 @@
       </w:tcPr>
     </w:tblStylePr>
   </w:style>
-  <w:style w:type="table" w:styleId="716">
+  <w:style w:type="table" w:styleId="714">
     <w:name w:val="Grid Table 5 Dark - Accent 5"/>
-    <w:basedOn w:val="821"/>
+    <w:basedOn w:val="819"/>
     <w:uiPriority w:val="99"/>
     <w:pPr>
       <w:spacing w:after="0" w:line="240" w:lineRule="auto"/>
@@ -7988,9 +7951,9 @@
       </w:tcPr>
     </w:tblStylePr>
   </w:style>
-  <w:style w:type="table" w:styleId="717">
+  <w:style w:type="table" w:styleId="715">
     <w:name w:val="Grid Table 5 Dark - Accent 6"/>
-    <w:basedOn w:val="821"/>
+    <w:basedOn w:val="819"/>
     <w:uiPriority w:val="99"/>
     <w:pPr>
       <w:spacing w:after="0" w:line="240" w:lineRule="auto"/>
@@ -8067,9 +8030,9 @@
       </w:tcPr>
     </w:tblStylePr>
   </w:style>
-  <w:style w:type="table" w:styleId="718">
+  <w:style w:type="table" w:styleId="716">
     <w:name w:val="Grid Table 6 Colorful"/>
-    <w:basedOn w:val="821"/>
+    <w:basedOn w:val="819"/>
     <w:uiPriority w:val="99"/>
     <w:pPr>
       <w:spacing w:after="0" w:line="240" w:lineRule="auto"/>
@@ -8146,9 +8109,9 @@
       </w:rPr>
     </w:tblStylePr>
   </w:style>
-  <w:style w:type="table" w:styleId="719">
+  <w:style w:type="table" w:styleId="717">
     <w:name w:val="Grid Table 6 Colorful - Accent 1"/>
-    <w:basedOn w:val="821"/>
+    <w:basedOn w:val="819"/>
     <w:uiPriority w:val="99"/>
     <w:pPr>
       <w:spacing w:after="0" w:line="240" w:lineRule="auto"/>
@@ -8225,9 +8188,9 @@
       </w:rPr>
     </w:tblStylePr>
   </w:style>
-  <w:style w:type="table" w:styleId="720">
+  <w:style w:type="table" w:styleId="718">
     <w:name w:val="Grid Table 6 Colorful - Accent 2"/>
-    <w:basedOn w:val="821"/>
+    <w:basedOn w:val="819"/>
     <w:uiPriority w:val="99"/>
     <w:pPr>
       <w:spacing w:after="0" w:line="240" w:lineRule="auto"/>
@@ -8304,9 +8267,9 @@
       </w:rPr>
     </w:tblStylePr>
   </w:style>
-  <w:style w:type="table" w:styleId="721">
+  <w:style w:type="table" w:styleId="719">
     <w:name w:val="Grid Table 6 Colorful - Accent 3"/>
-    <w:basedOn w:val="821"/>
+    <w:basedOn w:val="819"/>
     <w:uiPriority w:val="99"/>
     <w:pPr>
       <w:spacing w:after="0" w:line="240" w:lineRule="auto"/>
@@ -8383,9 +8346,9 @@
       </w:rPr>
     </w:tblStylePr>
   </w:style>
-  <w:style w:type="table" w:styleId="722">
+  <w:style w:type="table" w:styleId="720">
     <w:name w:val="Grid Table 6 Colorful - Accent 4"/>
-    <w:basedOn w:val="821"/>
+    <w:basedOn w:val="819"/>
     <w:uiPriority w:val="99"/>
     <w:pPr>
       <w:spacing w:after="0" w:line="240" w:lineRule="auto"/>
@@ -8462,9 +8425,9 @@
       </w:rPr>
     </w:tblStylePr>
   </w:style>
-  <w:style w:type="table" w:styleId="723">
+  <w:style w:type="table" w:styleId="721">
     <w:name w:val="Grid Table 6 Colorful - Accent 5"/>
-    <w:basedOn w:val="821"/>
+    <w:basedOn w:val="819"/>
     <w:uiPriority w:val="99"/>
     <w:pPr>
       <w:spacing w:after="0" w:line="240" w:lineRule="auto"/>
@@ -8541,9 +8504,9 @@
       </w:rPr>
     </w:tblStylePr>
   </w:style>
-  <w:style w:type="table" w:styleId="724">
+  <w:style w:type="table" w:styleId="722">
     <w:name w:val="Grid Table 6 Colorful - Accent 6"/>
-    <w:basedOn w:val="821"/>
+    <w:basedOn w:val="819"/>
     <w:uiPriority w:val="99"/>
     <w:pPr>
       <w:spacing w:after="0" w:line="240" w:lineRule="auto"/>
@@ -8620,9 +8583,9 @@
       </w:rPr>
     </w:tblStylePr>
   </w:style>
-  <w:style w:type="table" w:styleId="725">
+  <w:style w:type="table" w:styleId="723">
     <w:name w:val="Grid Table 7 Colorful"/>
-    <w:basedOn w:val="821"/>
+    <w:basedOn w:val="819"/>
     <w:uiPriority w:val="99"/>
     <w:pPr>
       <w:spacing w:after="0" w:line="240" w:lineRule="auto"/>
@@ -8732,9 +8695,9 @@
       </w:tcPr>
     </w:tblStylePr>
   </w:style>
-  <w:style w:type="table" w:styleId="726">
+  <w:style w:type="table" w:styleId="724">
     <w:name w:val="Grid Table 7 Colorful - Accent 1"/>
-    <w:basedOn w:val="821"/>
+    <w:basedOn w:val="819"/>
     <w:uiPriority w:val="99"/>
     <w:pPr>
       <w:spacing w:after="0" w:line="240" w:lineRule="auto"/>
@@ -8844,9 +8807,9 @@
       </w:tcPr>
     </w:tblStylePr>
   </w:style>
-  <w:style w:type="table" w:styleId="727">
+  <w:style w:type="table" w:styleId="725">
     <w:name w:val="Grid Table 7 Colorful - Accent 2"/>
-    <w:basedOn w:val="821"/>
+    <w:basedOn w:val="819"/>
     <w:uiPriority w:val="99"/>
     <w:pPr>
       <w:spacing w:after="0" w:line="240" w:lineRule="auto"/>
@@ -8956,9 +8919,9 @@
       </w:tcPr>
     </w:tblStylePr>
   </w:style>
-  <w:style w:type="table" w:styleId="728">
+  <w:style w:type="table" w:styleId="726">
     <w:name w:val="Grid Table 7 Colorful - Accent 3"/>
-    <w:basedOn w:val="821"/>
+    <w:basedOn w:val="819"/>
     <w:uiPriority w:val="99"/>
     <w:pPr>
       <w:spacing w:after="0" w:line="240" w:lineRule="auto"/>
@@ -9068,9 +9031,9 @@
       </w:tcPr>
     </w:tblStylePr>
   </w:style>
-  <w:style w:type="table" w:styleId="729">
+  <w:style w:type="table" w:styleId="727">
     <w:name w:val="Grid Table 7 Colorful - Accent 4"/>
-    <w:basedOn w:val="821"/>
+    <w:basedOn w:val="819"/>
     <w:uiPriority w:val="99"/>
     <w:pPr>
       <w:spacing w:after="0" w:line="240" w:lineRule="auto"/>
@@ -9180,9 +9143,9 @@
       </w:tcPr>
     </w:tblStylePr>
   </w:style>
-  <w:style w:type="table" w:styleId="730">
+  <w:style w:type="table" w:styleId="728">
     <w:name w:val="Grid Table 7 Colorful - Accent 5"/>
-    <w:basedOn w:val="821"/>
+    <w:basedOn w:val="819"/>
     <w:uiPriority w:val="99"/>
     <w:pPr>
       <w:spacing w:after="0" w:line="240" w:lineRule="auto"/>
@@ -9292,9 +9255,9 @@
       </w:tcPr>
     </w:tblStylePr>
   </w:style>
-  <w:style w:type="table" w:styleId="731">
+  <w:style w:type="table" w:styleId="729">
     <w:name w:val="Grid Table 7 Colorful - Accent 6"/>
-    <w:basedOn w:val="821"/>
+    <w:basedOn w:val="819"/>
     <w:uiPriority w:val="99"/>
     <w:pPr>
       <w:spacing w:after="0" w:line="240" w:lineRule="auto"/>
@@ -9404,9 +9367,9 @@
       </w:tcPr>
     </w:tblStylePr>
   </w:style>
-  <w:style w:type="table" w:styleId="732">
+  <w:style w:type="table" w:styleId="730">
     <w:name w:val="List Table 1 Light"/>
-    <w:basedOn w:val="821"/>
+    <w:basedOn w:val="819"/>
     <w:uiPriority w:val="99"/>
     <w:pPr>
       <w:spacing w:after="0" w:line="240" w:lineRule="auto"/>
@@ -9467,9 +9430,9 @@
       </w:tcPr>
     </w:tblStylePr>
   </w:style>
-  <w:style w:type="table" w:styleId="733">
+  <w:style w:type="table" w:styleId="731">
     <w:name w:val="List Table 1 Light - Accent 1"/>
-    <w:basedOn w:val="821"/>
+    <w:basedOn w:val="819"/>
     <w:uiPriority w:val="99"/>
     <w:pPr>
       <w:spacing w:after="0" w:line="240" w:lineRule="auto"/>
@@ -9530,9 +9493,9 @@
       </w:tcPr>
     </w:tblStylePr>
   </w:style>
-  <w:style w:type="table" w:styleId="734">
+  <w:style w:type="table" w:styleId="732">
     <w:name w:val="List Table 1 Light - Accent 2"/>
-    <w:basedOn w:val="821"/>
+    <w:basedOn w:val="819"/>
     <w:uiPriority w:val="99"/>
     <w:pPr>
       <w:spacing w:after="0" w:line="240" w:lineRule="auto"/>
@@ -9593,9 +9556,9 @@
       </w:tcPr>
     </w:tblStylePr>
   </w:style>
-  <w:style w:type="table" w:styleId="735">
+  <w:style w:type="table" w:styleId="733">
     <w:name w:val="List Table 1 Light - Accent 3"/>
-    <w:basedOn w:val="821"/>
+    <w:basedOn w:val="819"/>
     <w:uiPriority w:val="99"/>
     <w:pPr>
       <w:spacing w:after="0" w:line="240" w:lineRule="auto"/>
@@ -9656,9 +9619,9 @@
       </w:tcPr>
     </w:tblStylePr>
   </w:style>
-  <w:style w:type="table" w:styleId="736">
+  <w:style w:type="table" w:styleId="734">
     <w:name w:val="List Table 1 Light - Accent 4"/>
-    <w:basedOn w:val="821"/>
+    <w:basedOn w:val="819"/>
     <w:uiPriority w:val="99"/>
     <w:pPr>
       <w:spacing w:after="0" w:line="240" w:lineRule="auto"/>
@@ -9719,9 +9682,9 @@
       </w:tcPr>
     </w:tblStylePr>
   </w:style>
-  <w:style w:type="table" w:styleId="737">
+  <w:style w:type="table" w:styleId="735">
     <w:name w:val="List Table 1 Light - Accent 5"/>
-    <w:basedOn w:val="821"/>
+    <w:basedOn w:val="819"/>
     <w:uiPriority w:val="99"/>
     <w:pPr>
       <w:spacing w:after="0" w:line="240" w:lineRule="auto"/>
@@ -9782,9 +9745,9 @@
       </w:tcPr>
     </w:tblStylePr>
   </w:style>
-  <w:style w:type="table" w:styleId="738">
+  <w:style w:type="table" w:styleId="736">
     <w:name w:val="List Table 1 Light - Accent 6"/>
-    <w:basedOn w:val="821"/>
+    <w:basedOn w:val="819"/>
     <w:uiPriority w:val="99"/>
     <w:pPr>
       <w:spacing w:after="0" w:line="240" w:lineRule="auto"/>
@@ -9845,9 +9808,9 @@
       </w:tcPr>
     </w:tblStylePr>
   </w:style>
-  <w:style w:type="table" w:styleId="739">
+  <w:style w:type="table" w:styleId="737">
     <w:name w:val="List Table 2"/>
-    <w:basedOn w:val="821"/>
+    <w:basedOn w:val="819"/>
     <w:uiPriority w:val="99"/>
     <w:pPr>
       <w:spacing w:after="0" w:line="240" w:lineRule="auto"/>
@@ -9931,9 +9894,9 @@
       </w:tcPr>
     </w:tblStylePr>
   </w:style>
-  <w:style w:type="table" w:styleId="740">
+  <w:style w:type="table" w:styleId="738">
     <w:name w:val="List Table 2 - Accent 1"/>
-    <w:basedOn w:val="821"/>
+    <w:basedOn w:val="819"/>
     <w:uiPriority w:val="99"/>
     <w:pPr>
       <w:spacing w:after="0" w:line="240" w:lineRule="auto"/>
@@ -10017,9 +9980,9 @@
       </w:tcPr>
     </w:tblStylePr>
   </w:style>
-  <w:style w:type="table" w:styleId="741">
+  <w:style w:type="table" w:styleId="739">
     <w:name w:val="List Table 2 - Accent 2"/>
-    <w:basedOn w:val="821"/>
+    <w:basedOn w:val="819"/>
     <w:uiPriority w:val="99"/>
     <w:pPr>
       <w:spacing w:after="0" w:line="240" w:lineRule="auto"/>
@@ -10103,9 +10066,9 @@
       </w:tcPr>
     </w:tblStylePr>
   </w:style>
-  <w:style w:type="table" w:styleId="742">
+  <w:style w:type="table" w:styleId="740">
     <w:name w:val="List Table 2 - Accent 3"/>
-    <w:basedOn w:val="821"/>
+    <w:basedOn w:val="819"/>
     <w:uiPriority w:val="99"/>
     <w:pPr>
       <w:spacing w:after="0" w:line="240" w:lineRule="auto"/>
@@ -10189,9 +10152,9 @@
       </w:tcPr>
     </w:tblStylePr>
   </w:style>
-  <w:style w:type="table" w:styleId="743">
+  <w:style w:type="table" w:styleId="741">
     <w:name w:val="List Table 2 - Accent 4"/>
-    <w:basedOn w:val="821"/>
+    <w:basedOn w:val="819"/>
     <w:uiPriority w:val="99"/>
     <w:pPr>
       <w:spacing w:after="0" w:line="240" w:lineRule="auto"/>
@@ -10275,9 +10238,9 @@
       </w:tcPr>
     </w:tblStylePr>
   </w:style>
-  <w:style w:type="table" w:styleId="744">
+  <w:style w:type="table" w:styleId="742">
     <w:name w:val="List Table 2 - Accent 5"/>
-    <w:basedOn w:val="821"/>
+    <w:basedOn w:val="819"/>
     <w:uiPriority w:val="99"/>
     <w:pPr>
       <w:spacing w:after="0" w:line="240" w:lineRule="auto"/>
@@ -10361,9 +10324,9 @@
       </w:tcPr>
     </w:tblStylePr>
   </w:style>
-  <w:style w:type="table" w:styleId="745">
+  <w:style w:type="table" w:styleId="743">
     <w:name w:val="List Table 2 - Accent 6"/>
-    <w:basedOn w:val="821"/>
+    <w:basedOn w:val="819"/>
     <w:uiPriority w:val="99"/>
     <w:pPr>
       <w:spacing w:after="0" w:line="240" w:lineRule="auto"/>
@@ -10447,9 +10410,9 @@
       </w:tcPr>
     </w:tblStylePr>
   </w:style>
-  <w:style w:type="table" w:styleId="746">
+  <w:style w:type="table" w:styleId="744">
     <w:name w:val="List Table 3"/>
-    <w:basedOn w:val="821"/>
+    <w:basedOn w:val="819"/>
     <w:uiPriority w:val="99"/>
     <w:pPr>
       <w:spacing w:after="0" w:line="240" w:lineRule="auto"/>
@@ -10521,9 +10484,9 @@
       </w:rPr>
     </w:tblStylePr>
   </w:style>
-  <w:style w:type="table" w:styleId="747">
+  <w:style w:type="table" w:styleId="745">
     <w:name w:val="List Table 3 - Accent 1"/>
-    <w:basedOn w:val="821"/>
+    <w:basedOn w:val="819"/>
     <w:uiPriority w:val="99"/>
     <w:pPr>
       <w:spacing w:after="0" w:line="240" w:lineRule="auto"/>
@@ -10595,9 +10558,9 @@
       </w:rPr>
     </w:tblStylePr>
   </w:style>
-  <w:style w:type="table" w:styleId="748">
+  <w:style w:type="table" w:styleId="746">
     <w:name w:val="List Table 3 - Accent 2"/>
-    <w:basedOn w:val="821"/>
+    <w:basedOn w:val="819"/>
     <w:uiPriority w:val="99"/>
     <w:pPr>
       <w:spacing w:after="0" w:line="240" w:lineRule="auto"/>
@@ -10669,9 +10632,9 @@
       </w:rPr>
     </w:tblStylePr>
   </w:style>
-  <w:style w:type="table" w:styleId="749">
+  <w:style w:type="table" w:styleId="747">
     <w:name w:val="List Table 3 - Accent 3"/>
-    <w:basedOn w:val="821"/>
+    <w:basedOn w:val="819"/>
     <w:uiPriority w:val="99"/>
     <w:pPr>
       <w:spacing w:after="0" w:line="240" w:lineRule="auto"/>
@@ -10743,9 +10706,9 @@
       </w:rPr>
     </w:tblStylePr>
   </w:style>
-  <w:style w:type="table" w:styleId="750">
+  <w:style w:type="table" w:styleId="748">
     <w:name w:val="List Table 3 - Accent 4"/>
-    <w:basedOn w:val="821"/>
+    <w:basedOn w:val="819"/>
     <w:uiPriority w:val="99"/>
     <w:pPr>
       <w:spacing w:after="0" w:line="240" w:lineRule="auto"/>
@@ -10817,9 +10780,9 @@
       </w:rPr>
     </w:tblStylePr>
   </w:style>
-  <w:style w:type="table" w:styleId="751">
+  <w:style w:type="table" w:styleId="749">
     <w:name w:val="List Table 3 - Accent 5"/>
-    <w:basedOn w:val="821"/>
+    <w:basedOn w:val="819"/>
     <w:uiPriority w:val="99"/>
     <w:pPr>
       <w:spacing w:after="0" w:line="240" w:lineRule="auto"/>
@@ -10891,9 +10854,9 @@
       </w:rPr>
     </w:tblStylePr>
   </w:style>
-  <w:style w:type="table" w:styleId="752">
+  <w:style w:type="table" w:styleId="750">
     <w:name w:val="List Table 3 - Accent 6"/>
-    <w:basedOn w:val="821"/>
+    <w:basedOn w:val="819"/>
     <w:uiPriority w:val="99"/>
     <w:pPr>
       <w:spacing w:after="0" w:line="240" w:lineRule="auto"/>
@@ -10965,9 +10928,9 @@
       </w:rPr>
     </w:tblStylePr>
   </w:style>
-  <w:style w:type="table" w:styleId="753">
+  <w:style w:type="table" w:styleId="751">
     <w:name w:val="List Table 4"/>
-    <w:basedOn w:val="821"/>
+    <w:basedOn w:val="819"/>
     <w:uiPriority w:val="99"/>
     <w:pPr>
       <w:spacing w:after="0" w:line="240" w:lineRule="auto"/>
@@ -11034,9 +10997,9 @@
       </w:rPr>
     </w:tblStylePr>
   </w:style>
-  <w:style w:type="table" w:styleId="754">
+  <w:style w:type="table" w:styleId="752">
     <w:name w:val="List Table 4 - Accent 1"/>
-    <w:basedOn w:val="821"/>
+    <w:basedOn w:val="819"/>
     <w:uiPriority w:val="99"/>
     <w:pPr>
       <w:spacing w:after="0" w:line="240" w:lineRule="auto"/>
@@ -11103,9 +11066,9 @@
       </w:rPr>
     </w:tblStylePr>
   </w:style>
-  <w:style w:type="table" w:styleId="755">
+  <w:style w:type="table" w:styleId="753">
     <w:name w:val="List Table 4 - Accent 2"/>
-    <w:basedOn w:val="821"/>
+    <w:basedOn w:val="819"/>
     <w:uiPriority w:val="99"/>
     <w:pPr>
       <w:spacing w:after="0" w:line="240" w:lineRule="auto"/>
@@ -11172,9 +11135,9 @@
       </w:rPr>
     </w:tblStylePr>
   </w:style>
-  <w:style w:type="table" w:styleId="756">
+  <w:style w:type="table" w:styleId="754">
     <w:name w:val="List Table 4 - Accent 3"/>
-    <w:basedOn w:val="821"/>
+    <w:basedOn w:val="819"/>
     <w:uiPriority w:val="99"/>
     <w:pPr>
       <w:spacing w:after="0" w:line="240" w:lineRule="auto"/>
@@ -11241,9 +11204,9 @@
       </w:rPr>
     </w:tblStylePr>
   </w:style>
-  <w:style w:type="table" w:styleId="757">
+  <w:style w:type="table" w:styleId="755">
     <w:name w:val="List Table 4 - Accent 4"/>
-    <w:basedOn w:val="821"/>
+    <w:basedOn w:val="819"/>
     <w:uiPriority w:val="99"/>
     <w:pPr>
       <w:spacing w:after="0" w:line="240" w:lineRule="auto"/>
@@ -11310,9 +11273,9 @@
       </w:rPr>
     </w:tblStylePr>
   </w:style>
-  <w:style w:type="table" w:styleId="758">
+  <w:style w:type="table" w:styleId="756">
     <w:name w:val="List Table 4 - Accent 5"/>
-    <w:basedOn w:val="821"/>
+    <w:basedOn w:val="819"/>
     <w:uiPriority w:val="99"/>
     <w:pPr>
       <w:spacing w:after="0" w:line="240" w:lineRule="auto"/>
@@ -11379,9 +11342,9 @@
       </w:rPr>
     </w:tblStylePr>
   </w:style>
-  <w:style w:type="table" w:styleId="759">
+  <w:style w:type="table" w:styleId="757">
     <w:name w:val="List Table 4 - Accent 6"/>
-    <w:basedOn w:val="821"/>
+    <w:basedOn w:val="819"/>
     <w:uiPriority w:val="99"/>
     <w:pPr>
       <w:spacing w:after="0" w:line="240" w:lineRule="auto"/>
@@ -11448,9 +11411,9 @@
       </w:rPr>
     </w:tblStylePr>
   </w:style>
-  <w:style w:type="table" w:styleId="760">
+  <w:style w:type="table" w:styleId="758">
     <w:name w:val="List Table 5 Dark"/>
-    <w:basedOn w:val="821"/>
+    <w:basedOn w:val="819"/>
     <w:uiPriority w:val="99"/>
     <w:pPr>
       <w:spacing w:after="0" w:line="240" w:lineRule="auto"/>
@@ -11555,9 +11518,9 @@
       </w:rPr>
     </w:tblStylePr>
   </w:style>
-  <w:style w:type="table" w:styleId="761">
+  <w:style w:type="table" w:styleId="759">
     <w:name w:val="List Table 5 Dark - Accent 1"/>
-    <w:basedOn w:val="821"/>
+    <w:basedOn w:val="819"/>
     <w:uiPriority w:val="99"/>
     <w:pPr>
       <w:spacing w:after="0" w:line="240" w:lineRule="auto"/>
@@ -11662,9 +11625,9 @@
       </w:rPr>
     </w:tblStylePr>
   </w:style>
-  <w:style w:type="table" w:styleId="762">
+  <w:style w:type="table" w:styleId="760">
     <w:name w:val="List Table 5 Dark - Accent 2"/>
-    <w:basedOn w:val="821"/>
+    <w:basedOn w:val="819"/>
     <w:uiPriority w:val="99"/>
     <w:pPr>
       <w:spacing w:after="0" w:line="240" w:lineRule="auto"/>
@@ -11769,9 +11732,9 @@
       </w:rPr>
     </w:tblStylePr>
   </w:style>
-  <w:style w:type="table" w:styleId="763">
+  <w:style w:type="table" w:styleId="761">
     <w:name w:val="List Table 5 Dark - Accent 3"/>
-    <w:basedOn w:val="821"/>
+    <w:basedOn w:val="819"/>
     <w:uiPriority w:val="99"/>
     <w:pPr>
       <w:spacing w:after="0" w:line="240" w:lineRule="auto"/>
@@ -11876,9 +11839,9 @@
       </w:rPr>
     </w:tblStylePr>
   </w:style>
-  <w:style w:type="table" w:styleId="764">
+  <w:style w:type="table" w:styleId="762">
     <w:name w:val="List Table 5 Dark - Accent 4"/>
-    <w:basedOn w:val="821"/>
+    <w:basedOn w:val="819"/>
     <w:uiPriority w:val="99"/>
     <w:pPr>
       <w:spacing w:after="0" w:line="240" w:lineRule="auto"/>
@@ -11983,9 +11946,9 @@
       </w:rPr>
     </w:tblStylePr>
   </w:style>
-  <w:style w:type="table" w:styleId="765">
+  <w:style w:type="table" w:styleId="763">
     <w:name w:val="List Table 5 Dark - Accent 5"/>
-    <w:basedOn w:val="821"/>
+    <w:basedOn w:val="819"/>
     <w:uiPriority w:val="99"/>
     <w:pPr>
       <w:spacing w:after="0" w:line="240" w:lineRule="auto"/>
@@ -12090,9 +12053,9 @@
       </w:rPr>
     </w:tblStylePr>
   </w:style>
-  <w:style w:type="table" w:styleId="766">
+  <w:style w:type="table" w:styleId="764">
     <w:name w:val="List Table 5 Dark - Accent 6"/>
-    <w:basedOn w:val="821"/>
+    <w:basedOn w:val="819"/>
     <w:uiPriority w:val="99"/>
     <w:pPr>
       <w:spacing w:after="0" w:line="240" w:lineRule="auto"/>
@@ -12197,9 +12160,9 @@
       </w:rPr>
     </w:tblStylePr>
   </w:style>
-  <w:style w:type="table" w:styleId="767">
+  <w:style w:type="table" w:styleId="765">
     <w:name w:val="List Table 6 Colorful"/>
-    <w:basedOn w:val="821"/>
+    <w:basedOn w:val="819"/>
     <w:uiPriority w:val="99"/>
     <w:pPr>
       <w:spacing w:after="0" w:line="240" w:lineRule="auto"/>
@@ -12270,9 +12233,9 @@
       </w:tcPr>
     </w:tblStylePr>
   </w:style>
-  <w:style w:type="table" w:styleId="768">
+  <w:style w:type="table" w:styleId="766">
     <w:name w:val="List Table 6 Colorful - Accent 1"/>
-    <w:basedOn w:val="821"/>
+    <w:basedOn w:val="819"/>
     <w:uiPriority w:val="99"/>
     <w:pPr>
       <w:spacing w:after="0" w:line="240" w:lineRule="auto"/>
@@ -12343,9 +12306,9 @@
       </w:tcPr>
     </w:tblStylePr>
   </w:style>
-  <w:style w:type="table" w:styleId="769">
+  <w:style w:type="table" w:styleId="767">
     <w:name w:val="List Table 6 Colorful - Accent 2"/>
-    <w:basedOn w:val="821"/>
+    <w:basedOn w:val="819"/>
     <w:uiPriority w:val="99"/>
     <w:pPr>
       <w:spacing w:after="0" w:line="240" w:lineRule="auto"/>
@@ -12416,9 +12379,9 @@
       </w:tcPr>
     </w:tblStylePr>
   </w:style>
-  <w:style w:type="table" w:styleId="770">
+  <w:style w:type="table" w:styleId="768">
     <w:name w:val="List Table 6 Colorful - Accent 3"/>
-    <w:basedOn w:val="821"/>
+    <w:basedOn w:val="819"/>
     <w:uiPriority w:val="99"/>
     <w:pPr>
       <w:spacing w:after="0" w:line="240" w:lineRule="auto"/>
@@ -12489,9 +12452,9 @@
       </w:tcPr>
     </w:tblStylePr>
   </w:style>
-  <w:style w:type="table" w:styleId="771">
+  <w:style w:type="table" w:styleId="769">
     <w:name w:val="List Table 6 Colorful - Accent 4"/>
-    <w:basedOn w:val="821"/>
+    <w:basedOn w:val="819"/>
     <w:uiPriority w:val="99"/>
     <w:pPr>
       <w:spacing w:after="0" w:line="240" w:lineRule="auto"/>
@@ -12562,9 +12525,9 @@
       </w:tcPr>
     </w:tblStylePr>
   </w:style>
-  <w:style w:type="table" w:styleId="772">
+  <w:style w:type="table" w:styleId="770">
     <w:name w:val="List Table 6 Colorful - Accent 5"/>
-    <w:basedOn w:val="821"/>
+    <w:basedOn w:val="819"/>
     <w:uiPriority w:val="99"/>
     <w:pPr>
       <w:spacing w:after="0" w:line="240" w:lineRule="auto"/>
@@ -12635,9 +12598,9 @@
       </w:tcPr>
     </w:tblStylePr>
   </w:style>
-  <w:style w:type="table" w:styleId="773">
+  <w:style w:type="table" w:styleId="771">
     <w:name w:val="List Table 6 Colorful - Accent 6"/>
-    <w:basedOn w:val="821"/>
+    <w:basedOn w:val="819"/>
     <w:uiPriority w:val="99"/>
     <w:pPr>
       <w:spacing w:after="0" w:line="240" w:lineRule="auto"/>
@@ -12708,9 +12671,9 @@
       </w:tcPr>
     </w:tblStylePr>
   </w:style>
-  <w:style w:type="table" w:styleId="774">
+  <w:style w:type="table" w:styleId="772">
     <w:name w:val="List Table 7 Colorful"/>
-    <w:basedOn w:val="821"/>
+    <w:basedOn w:val="819"/>
     <w:uiPriority w:val="99"/>
     <w:pPr>
       <w:spacing w:after="0" w:line="240" w:lineRule="auto"/>
@@ -12824,9 +12787,9 @@
       </w:rPr>
     </w:tblStylePr>
   </w:style>
-  <w:style w:type="table" w:styleId="775">
+  <w:style w:type="table" w:styleId="773">
     <w:name w:val="List Table 7 Colorful - Accent 1"/>
-    <w:basedOn w:val="821"/>
+    <w:basedOn w:val="819"/>
     <w:uiPriority w:val="99"/>
     <w:pPr>
       <w:spacing w:after="0" w:line="240" w:lineRule="auto"/>
@@ -12940,9 +12903,9 @@
       </w:rPr>
     </w:tblStylePr>
   </w:style>
-  <w:style w:type="table" w:styleId="776">
+  <w:style w:type="table" w:styleId="774">
     <w:name w:val="List Table 7 Colorful - Accent 2"/>
-    <w:basedOn w:val="821"/>
+    <w:basedOn w:val="819"/>
     <w:uiPriority w:val="99"/>
     <w:pPr>
       <w:spacing w:after="0" w:line="240" w:lineRule="auto"/>
@@ -13056,9 +13019,9 @@
       </w:rPr>
     </w:tblStylePr>
   </w:style>
-  <w:style w:type="table" w:styleId="777">
+  <w:style w:type="table" w:styleId="775">
     <w:name w:val="List Table 7 Colorful - Accent 3"/>
-    <w:basedOn w:val="821"/>
+    <w:basedOn w:val="819"/>
     <w:uiPriority w:val="99"/>
     <w:pPr>
       <w:spacing w:after="0" w:line="240" w:lineRule="auto"/>
@@ -13172,9 +13135,9 @@
       </w:rPr>
     </w:tblStylePr>
   </w:style>
-  <w:style w:type="table" w:styleId="778">
+  <w:style w:type="table" w:styleId="776">
     <w:name w:val="List Table 7 Colorful - Accent 4"/>
-    <w:basedOn w:val="821"/>
+    <w:basedOn w:val="819"/>
     <w:uiPriority w:val="99"/>
     <w:pPr>
       <w:spacing w:after="0" w:line="240" w:lineRule="auto"/>
@@ -13288,9 +13251,9 @@
       </w:rPr>
     </w:tblStylePr>
   </w:style>
-  <w:style w:type="table" w:styleId="779">
+  <w:style w:type="table" w:styleId="777">
     <w:name w:val="List Table 7 Colorful - Accent 5"/>
-    <w:basedOn w:val="821"/>
+    <w:basedOn w:val="819"/>
     <w:uiPriority w:val="99"/>
     <w:pPr>
       <w:spacing w:after="0" w:line="240" w:lineRule="auto"/>
@@ -13404,9 +13367,9 @@
       </w:rPr>
     </w:tblStylePr>
   </w:style>
-  <w:style w:type="table" w:styleId="780">
+  <w:style w:type="table" w:styleId="778">
     <w:name w:val="List Table 7 Colorful - Accent 6"/>
-    <w:basedOn w:val="821"/>
+    <w:basedOn w:val="819"/>
     <w:uiPriority w:val="99"/>
     <w:pPr>
       <w:spacing w:after="0" w:line="240" w:lineRule="auto"/>
@@ -13520,9 +13483,9 @@
       </w:rPr>
     </w:tblStylePr>
   </w:style>
-  <w:style w:type="table" w:styleId="781">
+  <w:style w:type="table" w:styleId="779">
     <w:name w:val="Lined - Accent"/>
-    <w:basedOn w:val="821"/>
+    <w:basedOn w:val="819"/>
     <w:uiPriority w:val="99"/>
     <w:pPr>
       <w:spacing w:after="0" w:line="240" w:lineRule="auto"/>
@@ -13610,9 +13573,9 @@
       </w:tcPr>
     </w:tblStylePr>
   </w:style>
-  <w:style w:type="table" w:styleId="782">
+  <w:style w:type="table" w:styleId="780">
     <w:name w:val="Lined - Accent 1"/>
-    <w:basedOn w:val="821"/>
+    <w:basedOn w:val="819"/>
     <w:uiPriority w:val="99"/>
     <w:pPr>
       <w:spacing w:after="0" w:line="240" w:lineRule="auto"/>
@@ -13700,9 +13663,9 @@
       </w:tcPr>
     </w:tblStylePr>
   </w:style>
-  <w:style w:type="table" w:styleId="783">
+  <w:style w:type="table" w:styleId="781">
     <w:name w:val="Lined - Accent 2"/>
-    <w:basedOn w:val="821"/>
+    <w:basedOn w:val="819"/>
     <w:uiPriority w:val="99"/>
     <w:pPr>
       <w:spacing w:after="0" w:line="240" w:lineRule="auto"/>
@@ -13790,9 +13753,9 @@
       </w:tcPr>
     </w:tblStylePr>
   </w:style>
-  <w:style w:type="table" w:styleId="784">
+  <w:style w:type="table" w:styleId="782">
     <w:name w:val="Lined - Accent 3"/>
-    <w:basedOn w:val="821"/>
+    <w:basedOn w:val="819"/>
     <w:uiPriority w:val="99"/>
     <w:pPr>
       <w:spacing w:after="0" w:line="240" w:lineRule="auto"/>
@@ -13880,9 +13843,9 @@
       </w:tcPr>
     </w:tblStylePr>
   </w:style>
-  <w:style w:type="table" w:styleId="785">
+  <w:style w:type="table" w:styleId="783">
     <w:name w:val="Lined - Accent 4"/>
-    <w:basedOn w:val="821"/>
+    <w:basedOn w:val="819"/>
     <w:uiPriority w:val="99"/>
     <w:pPr>
       <w:spacing w:after="0" w:line="240" w:lineRule="auto"/>
@@ -13970,9 +13933,9 @@
       </w:tcPr>
     </w:tblStylePr>
   </w:style>
-  <w:style w:type="table" w:styleId="786">
+  <w:style w:type="table" w:styleId="784">
     <w:name w:val="Lined - Accent 5"/>
-    <w:basedOn w:val="821"/>
+    <w:basedOn w:val="819"/>
     <w:uiPriority w:val="99"/>
     <w:pPr>
       <w:spacing w:after="0" w:line="240" w:lineRule="auto"/>
@@ -14060,9 +14023,9 @@
       </w:tcPr>
     </w:tblStylePr>
   </w:style>
-  <w:style w:type="table" w:styleId="787">
+  <w:style w:type="table" w:styleId="785">
     <w:name w:val="Lined - Accent 6"/>
-    <w:basedOn w:val="821"/>
+    <w:basedOn w:val="819"/>
     <w:uiPriority w:val="99"/>
     <w:pPr>
       <w:spacing w:after="0" w:line="240" w:lineRule="auto"/>
@@ -14150,9 +14113,9 @@
       </w:tcPr>
     </w:tblStylePr>
   </w:style>
-  <w:style w:type="table" w:styleId="788">
+  <w:style w:type="table" w:styleId="786">
     <w:name w:val="Bordered &amp; Lined - Accent"/>
-    <w:basedOn w:val="821"/>
+    <w:basedOn w:val="819"/>
     <w:uiPriority w:val="99"/>
     <w:pPr>
       <w:spacing w:after="0" w:line="240" w:lineRule="auto"/>
@@ -14248,9 +14211,9 @@
       </w:tcPr>
     </w:tblStylePr>
   </w:style>
-  <w:style w:type="table" w:styleId="789">
+  <w:style w:type="table" w:styleId="787">
     <w:name w:val="Bordered &amp; Lined - Accent 1"/>
-    <w:basedOn w:val="821"/>
+    <w:basedOn w:val="819"/>
     <w:uiPriority w:val="99"/>
     <w:pPr>
       <w:spacing w:after="0" w:line="240" w:lineRule="auto"/>
@@ -14346,9 +14309,9 @@
       </w:tcPr>
     </w:tblStylePr>
   </w:style>
-  <w:style w:type="table" w:styleId="790">
+  <w:style w:type="table" w:styleId="788">
     <w:name w:val="Bordered &amp; Lined - Accent 2"/>
-    <w:basedOn w:val="821"/>
+    <w:basedOn w:val="819"/>
     <w:uiPriority w:val="99"/>
     <w:pPr>
       <w:spacing w:after="0" w:line="240" w:lineRule="auto"/>
@@ -14444,9 +14407,9 @@
       </w:tcPr>
     </w:tblStylePr>
   </w:style>
-  <w:style w:type="table" w:styleId="791">
+  <w:style w:type="table" w:styleId="789">
     <w:name w:val="Bordered &amp; Lined - Accent 3"/>
-    <w:basedOn w:val="821"/>
+    <w:basedOn w:val="819"/>
     <w:uiPriority w:val="99"/>
     <w:pPr>
       <w:spacing w:after="0" w:line="240" w:lineRule="auto"/>
@@ -14542,9 +14505,9 @@
       </w:tcPr>
     </w:tblStylePr>
   </w:style>
-  <w:style w:type="table" w:styleId="792">
+  <w:style w:type="table" w:styleId="790">
     <w:name w:val="Bordered &amp; Lined - Accent 4"/>
-    <w:basedOn w:val="821"/>
+    <w:basedOn w:val="819"/>
     <w:uiPriority w:val="99"/>
     <w:pPr>
       <w:spacing w:after="0" w:line="240" w:lineRule="auto"/>
@@ -14640,9 +14603,9 @@
       </w:tcPr>
     </w:tblStylePr>
   </w:style>
-  <w:style w:type="table" w:styleId="793">
+  <w:style w:type="table" w:styleId="791">
     <w:name w:val="Bordered &amp; Lined - Accent 5"/>
-    <w:basedOn w:val="821"/>
+    <w:basedOn w:val="819"/>
     <w:uiPriority w:val="99"/>
     <w:pPr>
       <w:spacing w:after="0" w:line="240" w:lineRule="auto"/>
@@ -14738,9 +14701,9 @@
       </w:tcPr>
     </w:tblStylePr>
   </w:style>
-  <w:style w:type="table" w:styleId="794">
+  <w:style w:type="table" w:styleId="792">
     <w:name w:val="Bordered &amp; Lined - Accent 6"/>
-    <w:basedOn w:val="821"/>
+    <w:basedOn w:val="819"/>
     <w:uiPriority w:val="99"/>
     <w:pPr>
       <w:spacing w:after="0" w:line="240" w:lineRule="auto"/>
@@ -14836,9 +14799,9 @@
       </w:tcPr>
     </w:tblStylePr>
   </w:style>
-  <w:style w:type="table" w:styleId="795">
+  <w:style w:type="table" w:styleId="793">
     <w:name w:val="Bordered"/>
-    <w:basedOn w:val="821"/>
+    <w:basedOn w:val="819"/>
     <w:uiPriority w:val="99"/>
     <w:pPr>
       <w:spacing w:after="0" w:line="240" w:lineRule="auto"/>
@@ -14915,9 +14878,9 @@
       </w:tcPr>
     </w:tblStylePr>
   </w:style>
-  <w:style w:type="table" w:styleId="796">
+  <w:style w:type="table" w:styleId="794">
     <w:name w:val="Bordered - Accent 1"/>
-    <w:basedOn w:val="821"/>
+    <w:basedOn w:val="819"/>
     <w:uiPriority w:val="99"/>
     <w:pPr>
       <w:spacing w:after="0" w:line="240" w:lineRule="auto"/>
@@ -14994,9 +14957,9 @@
       </w:tcPr>
     </w:tblStylePr>
   </w:style>
-  <w:style w:type="table" w:styleId="797">
+  <w:style w:type="table" w:styleId="795">
     <w:name w:val="Bordered - Accent 2"/>
-    <w:basedOn w:val="821"/>
+    <w:basedOn w:val="819"/>
     <w:uiPriority w:val="99"/>
     <w:pPr>
       <w:spacing w:after="0" w:line="240" w:lineRule="auto"/>
@@ -15073,9 +15036,9 @@
       </w:tcPr>
     </w:tblStylePr>
   </w:style>
-  <w:style w:type="table" w:styleId="798">
+  <w:style w:type="table" w:styleId="796">
     <w:name w:val="Bordered - Accent 3"/>
-    <w:basedOn w:val="821"/>
+    <w:basedOn w:val="819"/>
     <w:uiPriority w:val="99"/>
     <w:pPr>
       <w:spacing w:after="0" w:line="240" w:lineRule="auto"/>
@@ -15152,9 +15115,9 @@
       </w:tcPr>
     </w:tblStylePr>
   </w:style>
-  <w:style w:type="table" w:styleId="799">
+  <w:style w:type="table" w:styleId="797">
     <w:name w:val="Bordered - Accent 4"/>
-    <w:basedOn w:val="821"/>
+    <w:basedOn w:val="819"/>
     <w:uiPriority w:val="99"/>
     <w:pPr>
       <w:spacing w:after="0" w:line="240" w:lineRule="auto"/>
@@ -15231,9 +15194,9 @@
       </w:tcPr>
     </w:tblStylePr>
   </w:style>
-  <w:style w:type="table" w:styleId="800">
+  <w:style w:type="table" w:styleId="798">
     <w:name w:val="Bordered - Accent 5"/>
-    <w:basedOn w:val="821"/>
+    <w:basedOn w:val="819"/>
     <w:uiPriority w:val="99"/>
     <w:pPr>
       <w:spacing w:after="0" w:line="240" w:lineRule="auto"/>
@@ -15310,9 +15273,9 @@
       </w:tcPr>
     </w:tblStylePr>
   </w:style>
-  <w:style w:type="table" w:styleId="801">
+  <w:style w:type="table" w:styleId="799">
     <w:name w:val="Bordered - Accent 6"/>
-    <w:basedOn w:val="821"/>
+    <w:basedOn w:val="819"/>
     <w:uiPriority w:val="99"/>
     <w:pPr>
       <w:spacing w:after="0" w:line="240" w:lineRule="auto"/>
@@ -15389,7 +15352,7 @@
       </w:tcPr>
     </w:tblStylePr>
   </w:style>
-  <w:style w:type="character" w:styleId="802">
+  <w:style w:type="character" w:styleId="800">
     <w:name w:val="Hyperlink"/>
     <w:uiPriority w:val="99"/>
     <w:unhideWhenUsed/>
@@ -15398,10 +15361,10 @@
       <w:u w:val="single"/>
     </w:rPr>
   </w:style>
-  <w:style w:type="paragraph" w:styleId="803">
+  <w:style w:type="paragraph" w:styleId="801">
     <w:name w:val="footnote text"/>
-    <w:basedOn w:val="820"/>
-    <w:link w:val="804"/>
+    <w:basedOn w:val="818"/>
+    <w:link w:val="802"/>
     <w:uiPriority w:val="99"/>
     <w:semiHidden/>
     <w:unhideWhenUsed/>
@@ -15412,15 +15375,15 @@
       <w:sz w:val="18"/>
     </w:rPr>
   </w:style>
-  <w:style w:type="character" w:styleId="804">
+  <w:style w:type="character" w:styleId="802">
     <w:name w:val="Footnote Text Char"/>
-    <w:link w:val="803"/>
+    <w:link w:val="801"/>
     <w:uiPriority w:val="99"/>
     <w:rPr>
       <w:sz w:val="18"/>
     </w:rPr>
   </w:style>
-  <w:style w:type="character" w:styleId="805">
+  <w:style w:type="character" w:styleId="803">
     <w:name w:val="footnote reference"/>
     <w:uiPriority w:val="99"/>
     <w:unhideWhenUsed/>
@@ -15428,10 +15391,10 @@
       <w:vertAlign w:val="superscript"/>
     </w:rPr>
   </w:style>
-  <w:style w:type="paragraph" w:styleId="806">
+  <w:style w:type="paragraph" w:styleId="804">
     <w:name w:val="endnote text"/>
-    <w:basedOn w:val="820"/>
-    <w:link w:val="807"/>
+    <w:basedOn w:val="818"/>
+    <w:link w:val="805"/>
     <w:uiPriority w:val="99"/>
     <w:semiHidden/>
     <w:unhideWhenUsed/>
@@ -15442,15 +15405,15 @@
       <w:sz w:val="20"/>
     </w:rPr>
   </w:style>
-  <w:style w:type="character" w:styleId="807">
+  <w:style w:type="character" w:styleId="805">
     <w:name w:val="Endnote Text Char"/>
-    <w:link w:val="806"/>
+    <w:link w:val="804"/>
     <w:uiPriority w:val="99"/>
     <w:rPr>
       <w:sz w:val="20"/>
     </w:rPr>
   </w:style>
-  <w:style w:type="character" w:styleId="808">
+  <w:style w:type="character" w:styleId="806">
     <w:name w:val="endnote reference"/>
     <w:uiPriority w:val="99"/>
     <w:semiHidden/>
@@ -15459,10 +15422,10 @@
       <w:vertAlign w:val="superscript"/>
     </w:rPr>
   </w:style>
-  <w:style w:type="paragraph" w:styleId="809">
+  <w:style w:type="paragraph" w:styleId="807">
     <w:name w:val="toc 1"/>
-    <w:basedOn w:val="820"/>
-    <w:next w:val="820"/>
+    <w:basedOn w:val="818"/>
+    <w:next w:val="818"/>
     <w:uiPriority w:val="39"/>
     <w:unhideWhenUsed/>
     <w:pPr>
@@ -15470,10 +15433,10 @@
       <w:spacing w:after="57"/>
     </w:pPr>
   </w:style>
-  <w:style w:type="paragraph" w:styleId="810">
+  <w:style w:type="paragraph" w:styleId="808">
     <w:name w:val="toc 2"/>
-    <w:basedOn w:val="820"/>
-    <w:next w:val="820"/>
+    <w:basedOn w:val="818"/>
+    <w:next w:val="818"/>
     <w:uiPriority w:val="39"/>
     <w:unhideWhenUsed/>
     <w:pPr>
@@ -15481,10 +15444,10 @@
       <w:spacing w:after="57"/>
     </w:pPr>
   </w:style>
-  <w:style w:type="paragraph" w:styleId="811">
+  <w:style w:type="paragraph" w:styleId="809">
     <w:name w:val="toc 3"/>
-    <w:basedOn w:val="820"/>
-    <w:next w:val="820"/>
+    <w:basedOn w:val="818"/>
+    <w:next w:val="818"/>
     <w:uiPriority w:val="39"/>
     <w:unhideWhenUsed/>
     <w:pPr>
@@ -15492,10 +15455,10 @@
       <w:spacing w:after="57"/>
     </w:pPr>
   </w:style>
-  <w:style w:type="paragraph" w:styleId="812">
+  <w:style w:type="paragraph" w:styleId="810">
     <w:name w:val="toc 4"/>
-    <w:basedOn w:val="820"/>
-    <w:next w:val="820"/>
+    <w:basedOn w:val="818"/>
+    <w:next w:val="818"/>
     <w:uiPriority w:val="39"/>
     <w:unhideWhenUsed/>
     <w:pPr>
@@ -15503,10 +15466,10 @@
       <w:spacing w:after="57"/>
     </w:pPr>
   </w:style>
-  <w:style w:type="paragraph" w:styleId="813">
+  <w:style w:type="paragraph" w:styleId="811">
     <w:name w:val="toc 5"/>
-    <w:basedOn w:val="820"/>
-    <w:next w:val="820"/>
+    <w:basedOn w:val="818"/>
+    <w:next w:val="818"/>
     <w:uiPriority w:val="39"/>
     <w:unhideWhenUsed/>
     <w:pPr>
@@ -15514,10 +15477,10 @@
       <w:spacing w:after="57"/>
     </w:pPr>
   </w:style>
-  <w:style w:type="paragraph" w:styleId="814">
+  <w:style w:type="paragraph" w:styleId="812">
     <w:name w:val="toc 6"/>
-    <w:basedOn w:val="820"/>
-    <w:next w:val="820"/>
+    <w:basedOn w:val="818"/>
+    <w:next w:val="818"/>
     <w:uiPriority w:val="39"/>
     <w:unhideWhenUsed/>
     <w:pPr>
@@ -15525,10 +15488,10 @@
       <w:spacing w:after="57"/>
     </w:pPr>
   </w:style>
-  <w:style w:type="paragraph" w:styleId="815">
+  <w:style w:type="paragraph" w:styleId="813">
     <w:name w:val="toc 7"/>
-    <w:basedOn w:val="820"/>
-    <w:next w:val="820"/>
+    <w:basedOn w:val="818"/>
+    <w:next w:val="818"/>
     <w:uiPriority w:val="39"/>
     <w:unhideWhenUsed/>
     <w:pPr>
@@ -15536,10 +15499,10 @@
       <w:spacing w:after="57"/>
     </w:pPr>
   </w:style>
-  <w:style w:type="paragraph" w:styleId="816">
+  <w:style w:type="paragraph" w:styleId="814">
     <w:name w:val="toc 8"/>
-    <w:basedOn w:val="820"/>
-    <w:next w:val="820"/>
+    <w:basedOn w:val="818"/>
+    <w:next w:val="818"/>
     <w:uiPriority w:val="39"/>
     <w:unhideWhenUsed/>
     <w:pPr>
@@ -15547,10 +15510,10 @@
       <w:spacing w:after="57"/>
     </w:pPr>
   </w:style>
-  <w:style w:type="paragraph" w:styleId="817">
+  <w:style w:type="paragraph" w:styleId="815">
     <w:name w:val="toc 9"/>
-    <w:basedOn w:val="820"/>
-    <w:next w:val="820"/>
+    <w:basedOn w:val="818"/>
+    <w:next w:val="818"/>
     <w:uiPriority w:val="39"/>
     <w:unhideWhenUsed/>
     <w:pPr>
@@ -15558,26 +15521,26 @@
       <w:spacing w:after="57"/>
     </w:pPr>
   </w:style>
-  <w:style w:type="paragraph" w:styleId="818">
+  <w:style w:type="paragraph" w:styleId="816">
     <w:name w:val="TOC Heading"/>
     <w:uiPriority w:val="39"/>
     <w:unhideWhenUsed/>
   </w:style>
-  <w:style w:type="paragraph" w:styleId="819">
+  <w:style w:type="paragraph" w:styleId="817">
     <w:name w:val="table of figures"/>
-    <w:basedOn w:val="820"/>
-    <w:next w:val="820"/>
+    <w:basedOn w:val="818"/>
+    <w:next w:val="818"/>
     <w:uiPriority w:val="99"/>
     <w:unhideWhenUsed/>
     <w:pPr>
       <w:spacing w:after="0" w:afterAutospacing="0"/>
     </w:pPr>
   </w:style>
-  <w:style w:type="paragraph" w:styleId="820" w:default="1">
+  <w:style w:type="paragraph" w:styleId="818" w:default="1">
     <w:name w:val="Normal"/>
     <w:qFormat/>
   </w:style>
-  <w:style w:type="table" w:styleId="821" w:default="1">
+  <w:style w:type="table" w:styleId="819" w:default="1">
     <w:name w:val="Normal Table"/>
     <w:uiPriority w:val="99"/>
     <w:semiHidden/>
@@ -15592,24 +15555,24 @@
       </w:tblCellMar>
     </w:tblPr>
   </w:style>
-  <w:style w:type="numbering" w:styleId="822" w:default="1">
+  <w:style w:type="numbering" w:styleId="820" w:default="1">
     <w:name w:val="No List"/>
     <w:uiPriority w:val="99"/>
     <w:semiHidden/>
     <w:unhideWhenUsed/>
   </w:style>
-  <w:style w:type="paragraph" w:styleId="823">
+  <w:style w:type="paragraph" w:styleId="821">
     <w:name w:val="No Spacing"/>
-    <w:basedOn w:val="820"/>
+    <w:basedOn w:val="818"/>
     <w:uiPriority w:val="1"/>
     <w:qFormat/>
     <w:pPr>
       <w:spacing w:after="0" w:line="240" w:lineRule="auto"/>
     </w:pPr>
   </w:style>
-  <w:style w:type="paragraph" w:styleId="824">
+  <w:style w:type="paragraph" w:styleId="822">
     <w:name w:val="List Paragraph"/>
-    <w:basedOn w:val="820"/>
+    <w:basedOn w:val="818"/>
     <w:uiPriority w:val="34"/>
     <w:qFormat/>
     <w:pPr>
@@ -15617,7 +15580,7 @@
       <w:ind w:left="720"/>
     </w:pPr>
   </w:style>
-  <w:style w:type="character" w:styleId="825" w:default="1">
+  <w:style w:type="character" w:styleId="823" w:default="1">
     <w:name w:val="Default Paragraph Font"/>
     <w:uiPriority w:val="1"/>
     <w:semiHidden/>

</xml_diff>